<commit_message>
update tugas pert 6
</commit_message>
<xml_diff>
--- a/IOT_TI-SK_Isnan Surya_2108096095_KUIS.docx
+++ b/IOT_TI-SK_Isnan Surya_2108096095_KUIS.docx
@@ -444,18 +444,18 @@
           <w:sz w:val="28"/>
           <w:szCs w:val="28"/>
         </w:rPr>
-        <w:t xml:space="preserve"> a</w:t>
-      </w:r>
-      <w:proofErr w:type="spellStart"/>
-      <w:r>
-        <w:rPr>
-          <w:rFonts w:asciiTheme="majorBidi" w:hAnsiTheme="majorBidi" w:cstheme="majorBidi"/>
-          <w:b/>
-          <w:bCs/>
-          <w:sz w:val="28"/>
-          <w:szCs w:val="28"/>
-        </w:rPr>
-        <w:t>pa</w:t>
+        <w:t xml:space="preserve"> </w:t>
+      </w:r>
+      <w:proofErr w:type="spellStart"/>
+      <w:r>
+        <w:rPr>
+          <w:rFonts w:asciiTheme="majorBidi" w:hAnsiTheme="majorBidi" w:cstheme="majorBidi"/>
+          <w:b/>
+          <w:bCs/>
+          <w:sz w:val="28"/>
+          <w:szCs w:val="28"/>
+        </w:rPr>
+        <w:t>apa</w:t>
       </w:r>
       <w:proofErr w:type="spellEnd"/>
       <w:r>
@@ -3485,6 +3485,2359 @@
         </w:rPr>
         <w:t>?</w:t>
       </w:r>
+    </w:p>
+    <w:p>
+      <w:pPr>
+        <w:pStyle w:val="ListParagraph"/>
+        <w:rPr>
+          <w:rFonts w:asciiTheme="majorBidi" w:hAnsiTheme="majorBidi" w:cstheme="majorBidi"/>
+          <w:sz w:val="28"/>
+          <w:szCs w:val="28"/>
+        </w:rPr>
+      </w:pPr>
+      <w:proofErr w:type="spellStart"/>
+      <w:r>
+        <w:rPr>
+          <w:rFonts w:asciiTheme="majorBidi" w:hAnsiTheme="majorBidi" w:cstheme="majorBidi"/>
+          <w:sz w:val="28"/>
+          <w:szCs w:val="28"/>
+        </w:rPr>
+        <w:t>Mungkin</w:t>
+      </w:r>
+      <w:proofErr w:type="spellEnd"/>
+      <w:r>
+        <w:rPr>
+          <w:rFonts w:asciiTheme="majorBidi" w:hAnsiTheme="majorBidi" w:cstheme="majorBidi"/>
+          <w:sz w:val="28"/>
+          <w:szCs w:val="28"/>
+        </w:rPr>
+        <w:t xml:space="preserve"> security yang </w:t>
+      </w:r>
+      <w:proofErr w:type="spellStart"/>
+      <w:r>
+        <w:rPr>
+          <w:rFonts w:asciiTheme="majorBidi" w:hAnsiTheme="majorBidi" w:cstheme="majorBidi"/>
+          <w:sz w:val="28"/>
+          <w:szCs w:val="28"/>
+        </w:rPr>
+        <w:t>digunakan</w:t>
+      </w:r>
+      <w:proofErr w:type="spellEnd"/>
+      <w:r>
+        <w:rPr>
+          <w:rFonts w:asciiTheme="majorBidi" w:hAnsiTheme="majorBidi" w:cstheme="majorBidi"/>
+          <w:sz w:val="28"/>
+          <w:szCs w:val="28"/>
+        </w:rPr>
+        <w:t xml:space="preserve"> </w:t>
+      </w:r>
+      <w:proofErr w:type="spellStart"/>
+      <w:r>
+        <w:rPr>
+          <w:rFonts w:asciiTheme="majorBidi" w:hAnsiTheme="majorBidi" w:cstheme="majorBidi"/>
+          <w:sz w:val="28"/>
+          <w:szCs w:val="28"/>
+        </w:rPr>
+        <w:t>adalah</w:t>
+      </w:r>
+      <w:proofErr w:type="spellEnd"/>
+      <w:r>
+        <w:rPr>
+          <w:rFonts w:asciiTheme="majorBidi" w:hAnsiTheme="majorBidi" w:cstheme="majorBidi"/>
+          <w:sz w:val="28"/>
+          <w:szCs w:val="28"/>
+        </w:rPr>
+        <w:t xml:space="preserve"> </w:t>
+      </w:r>
+      <w:proofErr w:type="spellStart"/>
+      <w:r>
+        <w:rPr>
+          <w:rFonts w:asciiTheme="majorBidi" w:hAnsiTheme="majorBidi" w:cstheme="majorBidi"/>
+          <w:sz w:val="28"/>
+          <w:szCs w:val="28"/>
+        </w:rPr>
+        <w:t>Segmentasi</w:t>
+      </w:r>
+      <w:proofErr w:type="spellEnd"/>
+      <w:r>
+        <w:rPr>
+          <w:rFonts w:asciiTheme="majorBidi" w:hAnsiTheme="majorBidi" w:cstheme="majorBidi"/>
+          <w:sz w:val="28"/>
+          <w:szCs w:val="28"/>
+        </w:rPr>
+        <w:t xml:space="preserve"> </w:t>
+      </w:r>
+      <w:proofErr w:type="spellStart"/>
+      <w:r>
+        <w:rPr>
+          <w:rFonts w:asciiTheme="majorBidi" w:hAnsiTheme="majorBidi" w:cstheme="majorBidi"/>
+          <w:sz w:val="28"/>
+          <w:szCs w:val="28"/>
+        </w:rPr>
+        <w:t>jaringan</w:t>
+      </w:r>
+      <w:proofErr w:type="spellEnd"/>
+      <w:r>
+        <w:rPr>
+          <w:rFonts w:asciiTheme="majorBidi" w:hAnsiTheme="majorBidi" w:cstheme="majorBidi"/>
+          <w:sz w:val="28"/>
+          <w:szCs w:val="28"/>
+        </w:rPr>
+        <w:t xml:space="preserve">. </w:t>
+      </w:r>
+      <w:proofErr w:type="spellStart"/>
+      <w:r>
+        <w:rPr>
+          <w:rFonts w:asciiTheme="majorBidi" w:hAnsiTheme="majorBidi" w:cstheme="majorBidi"/>
+          <w:sz w:val="28"/>
+          <w:szCs w:val="28"/>
+        </w:rPr>
+        <w:t>Jaringan</w:t>
+      </w:r>
+      <w:proofErr w:type="spellEnd"/>
+      <w:r>
+        <w:rPr>
+          <w:rFonts w:asciiTheme="majorBidi" w:hAnsiTheme="majorBidi" w:cstheme="majorBidi"/>
+          <w:sz w:val="28"/>
+          <w:szCs w:val="28"/>
+        </w:rPr>
+        <w:t xml:space="preserve"> </w:t>
+      </w:r>
+      <w:proofErr w:type="spellStart"/>
+      <w:r>
+        <w:rPr>
+          <w:rFonts w:asciiTheme="majorBidi" w:hAnsiTheme="majorBidi" w:cstheme="majorBidi"/>
+          <w:sz w:val="28"/>
+          <w:szCs w:val="28"/>
+        </w:rPr>
+        <w:t>kampus</w:t>
+      </w:r>
+      <w:proofErr w:type="spellEnd"/>
+      <w:r>
+        <w:rPr>
+          <w:rFonts w:asciiTheme="majorBidi" w:hAnsiTheme="majorBidi" w:cstheme="majorBidi"/>
+          <w:sz w:val="28"/>
+          <w:szCs w:val="28"/>
+        </w:rPr>
+        <w:t xml:space="preserve"> </w:t>
+      </w:r>
+      <w:proofErr w:type="spellStart"/>
+      <w:r>
+        <w:rPr>
+          <w:rFonts w:asciiTheme="majorBidi" w:hAnsiTheme="majorBidi" w:cstheme="majorBidi"/>
+          <w:sz w:val="28"/>
+          <w:szCs w:val="28"/>
+        </w:rPr>
+        <w:t>dapat</w:t>
+      </w:r>
+      <w:proofErr w:type="spellEnd"/>
+      <w:r>
+        <w:rPr>
+          <w:rFonts w:asciiTheme="majorBidi" w:hAnsiTheme="majorBidi" w:cstheme="majorBidi"/>
+          <w:sz w:val="28"/>
+          <w:szCs w:val="28"/>
+        </w:rPr>
+        <w:t xml:space="preserve"> </w:t>
+      </w:r>
+      <w:proofErr w:type="spellStart"/>
+      <w:r>
+        <w:rPr>
+          <w:rFonts w:asciiTheme="majorBidi" w:hAnsiTheme="majorBidi" w:cstheme="majorBidi"/>
+          <w:sz w:val="28"/>
+          <w:szCs w:val="28"/>
+        </w:rPr>
+        <w:t>dipecah</w:t>
+      </w:r>
+      <w:proofErr w:type="spellEnd"/>
+      <w:r>
+        <w:rPr>
+          <w:rFonts w:asciiTheme="majorBidi" w:hAnsiTheme="majorBidi" w:cstheme="majorBidi"/>
+          <w:sz w:val="28"/>
+          <w:szCs w:val="28"/>
+        </w:rPr>
+        <w:t xml:space="preserve"> </w:t>
+      </w:r>
+      <w:proofErr w:type="spellStart"/>
+      <w:r>
+        <w:rPr>
+          <w:rFonts w:asciiTheme="majorBidi" w:hAnsiTheme="majorBidi" w:cstheme="majorBidi"/>
+          <w:sz w:val="28"/>
+          <w:szCs w:val="28"/>
+        </w:rPr>
+        <w:t>menjadi</w:t>
+      </w:r>
+      <w:proofErr w:type="spellEnd"/>
+      <w:r>
+        <w:rPr>
+          <w:rFonts w:asciiTheme="majorBidi" w:hAnsiTheme="majorBidi" w:cstheme="majorBidi"/>
+          <w:sz w:val="28"/>
+          <w:szCs w:val="28"/>
+        </w:rPr>
+        <w:t xml:space="preserve"> </w:t>
+      </w:r>
+      <w:proofErr w:type="spellStart"/>
+      <w:r>
+        <w:rPr>
+          <w:rFonts w:asciiTheme="majorBidi" w:hAnsiTheme="majorBidi" w:cstheme="majorBidi"/>
+          <w:sz w:val="28"/>
+          <w:szCs w:val="28"/>
+        </w:rPr>
+        <w:t>segmen-segmen</w:t>
+      </w:r>
+      <w:proofErr w:type="spellEnd"/>
+      <w:r>
+        <w:rPr>
+          <w:rFonts w:asciiTheme="majorBidi" w:hAnsiTheme="majorBidi" w:cstheme="majorBidi"/>
+          <w:sz w:val="28"/>
+          <w:szCs w:val="28"/>
+        </w:rPr>
+        <w:t xml:space="preserve"> yang </w:t>
+      </w:r>
+      <w:proofErr w:type="spellStart"/>
+      <w:r>
+        <w:rPr>
+          <w:rFonts w:asciiTheme="majorBidi" w:hAnsiTheme="majorBidi" w:cstheme="majorBidi"/>
+          <w:sz w:val="28"/>
+          <w:szCs w:val="28"/>
+        </w:rPr>
+        <w:t>terpisah</w:t>
+      </w:r>
+      <w:proofErr w:type="spellEnd"/>
+      <w:r>
+        <w:rPr>
+          <w:rFonts w:asciiTheme="majorBidi" w:hAnsiTheme="majorBidi" w:cstheme="majorBidi"/>
+          <w:sz w:val="28"/>
+          <w:szCs w:val="28"/>
+        </w:rPr>
+        <w:t xml:space="preserve">, </w:t>
+      </w:r>
+      <w:proofErr w:type="spellStart"/>
+      <w:r>
+        <w:rPr>
+          <w:rFonts w:asciiTheme="majorBidi" w:hAnsiTheme="majorBidi" w:cstheme="majorBidi"/>
+          <w:sz w:val="28"/>
+          <w:szCs w:val="28"/>
+        </w:rPr>
+        <w:t>dengan</w:t>
+      </w:r>
+      <w:proofErr w:type="spellEnd"/>
+      <w:r>
+        <w:rPr>
+          <w:rFonts w:asciiTheme="majorBidi" w:hAnsiTheme="majorBidi" w:cstheme="majorBidi"/>
+          <w:sz w:val="28"/>
+          <w:szCs w:val="28"/>
+        </w:rPr>
+        <w:t xml:space="preserve"> IoT devices </w:t>
+      </w:r>
+      <w:proofErr w:type="spellStart"/>
+      <w:r>
+        <w:rPr>
+          <w:rFonts w:asciiTheme="majorBidi" w:hAnsiTheme="majorBidi" w:cstheme="majorBidi"/>
+          <w:sz w:val="28"/>
+          <w:szCs w:val="28"/>
+        </w:rPr>
+        <w:t>ditempatkan</w:t>
+      </w:r>
+      <w:proofErr w:type="spellEnd"/>
+      <w:r>
+        <w:rPr>
+          <w:rFonts w:asciiTheme="majorBidi" w:hAnsiTheme="majorBidi" w:cstheme="majorBidi"/>
+          <w:sz w:val="28"/>
+          <w:szCs w:val="28"/>
+        </w:rPr>
+        <w:t xml:space="preserve"> </w:t>
+      </w:r>
+      <w:proofErr w:type="spellStart"/>
+      <w:r>
+        <w:rPr>
+          <w:rFonts w:asciiTheme="majorBidi" w:hAnsiTheme="majorBidi" w:cstheme="majorBidi"/>
+          <w:sz w:val="28"/>
+          <w:szCs w:val="28"/>
+        </w:rPr>
+        <w:t>dalam</w:t>
+      </w:r>
+      <w:proofErr w:type="spellEnd"/>
+      <w:r>
+        <w:rPr>
+          <w:rFonts w:asciiTheme="majorBidi" w:hAnsiTheme="majorBidi" w:cstheme="majorBidi"/>
+          <w:sz w:val="28"/>
+          <w:szCs w:val="28"/>
+        </w:rPr>
+        <w:t xml:space="preserve"> </w:t>
+      </w:r>
+      <w:proofErr w:type="spellStart"/>
+      <w:r>
+        <w:rPr>
+          <w:rFonts w:asciiTheme="majorBidi" w:hAnsiTheme="majorBidi" w:cstheme="majorBidi"/>
+          <w:sz w:val="28"/>
+          <w:szCs w:val="28"/>
+        </w:rPr>
+        <w:t>segmen</w:t>
+      </w:r>
+      <w:proofErr w:type="spellEnd"/>
+      <w:r>
+        <w:rPr>
+          <w:rFonts w:asciiTheme="majorBidi" w:hAnsiTheme="majorBidi" w:cstheme="majorBidi"/>
+          <w:sz w:val="28"/>
+          <w:szCs w:val="28"/>
+        </w:rPr>
+        <w:t xml:space="preserve"> </w:t>
+      </w:r>
+      <w:proofErr w:type="spellStart"/>
+      <w:r>
+        <w:rPr>
+          <w:rFonts w:asciiTheme="majorBidi" w:hAnsiTheme="majorBidi" w:cstheme="majorBidi"/>
+          <w:sz w:val="28"/>
+          <w:szCs w:val="28"/>
+        </w:rPr>
+        <w:t>jaringan</w:t>
+      </w:r>
+      <w:proofErr w:type="spellEnd"/>
+      <w:r>
+        <w:rPr>
+          <w:rFonts w:asciiTheme="majorBidi" w:hAnsiTheme="majorBidi" w:cstheme="majorBidi"/>
+          <w:sz w:val="28"/>
+          <w:szCs w:val="28"/>
+        </w:rPr>
+        <w:t xml:space="preserve"> yang </w:t>
+      </w:r>
+      <w:proofErr w:type="spellStart"/>
+      <w:r>
+        <w:rPr>
+          <w:rFonts w:asciiTheme="majorBidi" w:hAnsiTheme="majorBidi" w:cstheme="majorBidi"/>
+          <w:sz w:val="28"/>
+          <w:szCs w:val="28"/>
+        </w:rPr>
+        <w:t>terisolasi</w:t>
+      </w:r>
+      <w:proofErr w:type="spellEnd"/>
+      <w:r>
+        <w:rPr>
+          <w:rFonts w:asciiTheme="majorBidi" w:hAnsiTheme="majorBidi" w:cstheme="majorBidi"/>
+          <w:sz w:val="28"/>
+          <w:szCs w:val="28"/>
+        </w:rPr>
+        <w:t xml:space="preserve">. Ini </w:t>
+      </w:r>
+      <w:proofErr w:type="spellStart"/>
+      <w:r>
+        <w:rPr>
+          <w:rFonts w:asciiTheme="majorBidi" w:hAnsiTheme="majorBidi" w:cstheme="majorBidi"/>
+          <w:sz w:val="28"/>
+          <w:szCs w:val="28"/>
+        </w:rPr>
+        <w:t>membantu</w:t>
+      </w:r>
+      <w:proofErr w:type="spellEnd"/>
+      <w:r>
+        <w:rPr>
+          <w:rFonts w:asciiTheme="majorBidi" w:hAnsiTheme="majorBidi" w:cstheme="majorBidi"/>
+          <w:sz w:val="28"/>
+          <w:szCs w:val="28"/>
+        </w:rPr>
+        <w:t xml:space="preserve"> </w:t>
+      </w:r>
+      <w:proofErr w:type="spellStart"/>
+      <w:r>
+        <w:rPr>
+          <w:rFonts w:asciiTheme="majorBidi" w:hAnsiTheme="majorBidi" w:cstheme="majorBidi"/>
+          <w:sz w:val="28"/>
+          <w:szCs w:val="28"/>
+        </w:rPr>
+        <w:t>mencegah</w:t>
+      </w:r>
+      <w:proofErr w:type="spellEnd"/>
+      <w:r>
+        <w:rPr>
+          <w:rFonts w:asciiTheme="majorBidi" w:hAnsiTheme="majorBidi" w:cstheme="majorBidi"/>
+          <w:sz w:val="28"/>
+          <w:szCs w:val="28"/>
+        </w:rPr>
+        <w:t xml:space="preserve"> </w:t>
+      </w:r>
+      <w:proofErr w:type="spellStart"/>
+      <w:r>
+        <w:rPr>
+          <w:rFonts w:asciiTheme="majorBidi" w:hAnsiTheme="majorBidi" w:cstheme="majorBidi"/>
+          <w:sz w:val="28"/>
+          <w:szCs w:val="28"/>
+        </w:rPr>
+        <w:t>akses</w:t>
+      </w:r>
+      <w:proofErr w:type="spellEnd"/>
+      <w:r>
+        <w:rPr>
+          <w:rFonts w:asciiTheme="majorBidi" w:hAnsiTheme="majorBidi" w:cstheme="majorBidi"/>
+          <w:sz w:val="28"/>
+          <w:szCs w:val="28"/>
+        </w:rPr>
+        <w:t xml:space="preserve"> </w:t>
+      </w:r>
+      <w:proofErr w:type="spellStart"/>
+      <w:r>
+        <w:rPr>
+          <w:rFonts w:asciiTheme="majorBidi" w:hAnsiTheme="majorBidi" w:cstheme="majorBidi"/>
+          <w:sz w:val="28"/>
+          <w:szCs w:val="28"/>
+        </w:rPr>
+        <w:t>langsung</w:t>
+      </w:r>
+      <w:proofErr w:type="spellEnd"/>
+      <w:r>
+        <w:rPr>
+          <w:rFonts w:asciiTheme="majorBidi" w:hAnsiTheme="majorBidi" w:cstheme="majorBidi"/>
+          <w:sz w:val="28"/>
+          <w:szCs w:val="28"/>
+        </w:rPr>
+        <w:t xml:space="preserve"> </w:t>
+      </w:r>
+      <w:proofErr w:type="spellStart"/>
+      <w:r>
+        <w:rPr>
+          <w:rFonts w:asciiTheme="majorBidi" w:hAnsiTheme="majorBidi" w:cstheme="majorBidi"/>
+          <w:sz w:val="28"/>
+          <w:szCs w:val="28"/>
+        </w:rPr>
+        <w:t>dari</w:t>
+      </w:r>
+      <w:proofErr w:type="spellEnd"/>
+      <w:r>
+        <w:rPr>
+          <w:rFonts w:asciiTheme="majorBidi" w:hAnsiTheme="majorBidi" w:cstheme="majorBidi"/>
+          <w:sz w:val="28"/>
+          <w:szCs w:val="28"/>
+        </w:rPr>
+        <w:t xml:space="preserve"> IoT devices </w:t>
+      </w:r>
+      <w:proofErr w:type="spellStart"/>
+      <w:r>
+        <w:rPr>
+          <w:rFonts w:asciiTheme="majorBidi" w:hAnsiTheme="majorBidi" w:cstheme="majorBidi"/>
+          <w:sz w:val="28"/>
+          <w:szCs w:val="28"/>
+        </w:rPr>
+        <w:t>ke</w:t>
+      </w:r>
+      <w:proofErr w:type="spellEnd"/>
+      <w:r>
+        <w:rPr>
+          <w:rFonts w:asciiTheme="majorBidi" w:hAnsiTheme="majorBidi" w:cstheme="majorBidi"/>
+          <w:sz w:val="28"/>
+          <w:szCs w:val="28"/>
+        </w:rPr>
+        <w:t xml:space="preserve"> </w:t>
+      </w:r>
+      <w:proofErr w:type="spellStart"/>
+      <w:r>
+        <w:rPr>
+          <w:rFonts w:asciiTheme="majorBidi" w:hAnsiTheme="majorBidi" w:cstheme="majorBidi"/>
+          <w:sz w:val="28"/>
+          <w:szCs w:val="28"/>
+        </w:rPr>
+        <w:t>sumber</w:t>
+      </w:r>
+      <w:proofErr w:type="spellEnd"/>
+      <w:r>
+        <w:rPr>
+          <w:rFonts w:asciiTheme="majorBidi" w:hAnsiTheme="majorBidi" w:cstheme="majorBidi"/>
+          <w:sz w:val="28"/>
+          <w:szCs w:val="28"/>
+        </w:rPr>
+        <w:t xml:space="preserve"> </w:t>
+      </w:r>
+      <w:proofErr w:type="spellStart"/>
+      <w:r>
+        <w:rPr>
+          <w:rFonts w:asciiTheme="majorBidi" w:hAnsiTheme="majorBidi" w:cstheme="majorBidi"/>
+          <w:sz w:val="28"/>
+          <w:szCs w:val="28"/>
+        </w:rPr>
+        <w:t>daya</w:t>
+      </w:r>
+      <w:proofErr w:type="spellEnd"/>
+      <w:r>
+        <w:rPr>
+          <w:rFonts w:asciiTheme="majorBidi" w:hAnsiTheme="majorBidi" w:cstheme="majorBidi"/>
+          <w:sz w:val="28"/>
+          <w:szCs w:val="28"/>
+        </w:rPr>
+        <w:t xml:space="preserve"> </w:t>
+      </w:r>
+      <w:proofErr w:type="spellStart"/>
+      <w:r>
+        <w:rPr>
+          <w:rFonts w:asciiTheme="majorBidi" w:hAnsiTheme="majorBidi" w:cstheme="majorBidi"/>
+          <w:sz w:val="28"/>
+          <w:szCs w:val="28"/>
+        </w:rPr>
+        <w:t>sensitif</w:t>
+      </w:r>
+      <w:proofErr w:type="spellEnd"/>
+      <w:r>
+        <w:rPr>
+          <w:rFonts w:asciiTheme="majorBidi" w:hAnsiTheme="majorBidi" w:cstheme="majorBidi"/>
+          <w:sz w:val="28"/>
+          <w:szCs w:val="28"/>
+        </w:rPr>
+        <w:t xml:space="preserve"> </w:t>
+      </w:r>
+      <w:proofErr w:type="spellStart"/>
+      <w:r>
+        <w:rPr>
+          <w:rFonts w:asciiTheme="majorBidi" w:hAnsiTheme="majorBidi" w:cstheme="majorBidi"/>
+          <w:sz w:val="28"/>
+          <w:szCs w:val="28"/>
+        </w:rPr>
+        <w:t>lainnya</w:t>
+      </w:r>
+      <w:proofErr w:type="spellEnd"/>
+      <w:r>
+        <w:rPr>
+          <w:rFonts w:asciiTheme="majorBidi" w:hAnsiTheme="majorBidi" w:cstheme="majorBidi"/>
+          <w:sz w:val="28"/>
+          <w:szCs w:val="28"/>
+        </w:rPr>
+        <w:t xml:space="preserve"> di </w:t>
+      </w:r>
+      <w:proofErr w:type="spellStart"/>
+      <w:r>
+        <w:rPr>
+          <w:rFonts w:asciiTheme="majorBidi" w:hAnsiTheme="majorBidi" w:cstheme="majorBidi"/>
+          <w:sz w:val="28"/>
+          <w:szCs w:val="28"/>
+        </w:rPr>
+        <w:t>jaringan</w:t>
+      </w:r>
+      <w:proofErr w:type="spellEnd"/>
+      <w:r>
+        <w:rPr>
+          <w:rFonts w:asciiTheme="majorBidi" w:hAnsiTheme="majorBidi" w:cstheme="majorBidi"/>
+          <w:sz w:val="28"/>
+          <w:szCs w:val="28"/>
+        </w:rPr>
+        <w:t xml:space="preserve"> </w:t>
+      </w:r>
+      <w:proofErr w:type="spellStart"/>
+      <w:r>
+        <w:rPr>
+          <w:rFonts w:asciiTheme="majorBidi" w:hAnsiTheme="majorBidi" w:cstheme="majorBidi"/>
+          <w:sz w:val="28"/>
+          <w:szCs w:val="28"/>
+        </w:rPr>
+        <w:t>kampus</w:t>
+      </w:r>
+      <w:proofErr w:type="spellEnd"/>
+      <w:r>
+        <w:rPr>
+          <w:rFonts w:asciiTheme="majorBidi" w:hAnsiTheme="majorBidi" w:cstheme="majorBidi"/>
+          <w:sz w:val="28"/>
+          <w:szCs w:val="28"/>
+        </w:rPr>
+        <w:t>.</w:t>
+      </w:r>
+    </w:p>
+    <w:p>
+      <w:pPr>
+        <w:rPr>
+          <w:rFonts w:asciiTheme="majorBidi" w:hAnsiTheme="majorBidi" w:cstheme="majorBidi"/>
+          <w:sz w:val="28"/>
+          <w:szCs w:val="28"/>
+        </w:rPr>
+      </w:pPr>
+      <w:proofErr w:type="spellStart"/>
+      <w:r>
+        <w:rPr>
+          <w:rFonts w:asciiTheme="majorBidi" w:hAnsiTheme="majorBidi" w:cstheme="majorBidi"/>
+          <w:sz w:val="28"/>
+          <w:szCs w:val="28"/>
+        </w:rPr>
+        <w:lastRenderedPageBreak/>
+        <w:t>Implementasi</w:t>
+      </w:r>
+      <w:proofErr w:type="spellEnd"/>
+      <w:r>
+        <w:rPr>
+          <w:rFonts w:asciiTheme="majorBidi" w:hAnsiTheme="majorBidi" w:cstheme="majorBidi"/>
+          <w:sz w:val="28"/>
+          <w:szCs w:val="28"/>
+        </w:rPr>
+        <w:t xml:space="preserve"> Security by Design </w:t>
+      </w:r>
+      <w:proofErr w:type="spellStart"/>
+      <w:r>
+        <w:rPr>
+          <w:rFonts w:asciiTheme="majorBidi" w:hAnsiTheme="majorBidi" w:cstheme="majorBidi"/>
+          <w:sz w:val="28"/>
+          <w:szCs w:val="28"/>
+        </w:rPr>
+        <w:t>dalam</w:t>
+      </w:r>
+      <w:proofErr w:type="spellEnd"/>
+      <w:r>
+        <w:rPr>
+          <w:rFonts w:asciiTheme="majorBidi" w:hAnsiTheme="majorBidi" w:cstheme="majorBidi"/>
+          <w:sz w:val="28"/>
+          <w:szCs w:val="28"/>
+        </w:rPr>
+        <w:t xml:space="preserve"> </w:t>
+      </w:r>
+      <w:proofErr w:type="spellStart"/>
+      <w:r>
+        <w:rPr>
+          <w:rFonts w:asciiTheme="majorBidi" w:hAnsiTheme="majorBidi" w:cstheme="majorBidi"/>
+          <w:sz w:val="28"/>
+          <w:szCs w:val="28"/>
+        </w:rPr>
+        <w:t>infrastruktur</w:t>
+      </w:r>
+      <w:proofErr w:type="spellEnd"/>
+      <w:r>
+        <w:rPr>
+          <w:rFonts w:asciiTheme="majorBidi" w:hAnsiTheme="majorBidi" w:cstheme="majorBidi"/>
+          <w:sz w:val="28"/>
+          <w:szCs w:val="28"/>
+        </w:rPr>
+        <w:t xml:space="preserve"> IoT di </w:t>
+      </w:r>
+      <w:proofErr w:type="spellStart"/>
+      <w:r>
+        <w:rPr>
+          <w:rFonts w:asciiTheme="majorBidi" w:hAnsiTheme="majorBidi" w:cstheme="majorBidi"/>
+          <w:sz w:val="28"/>
+          <w:szCs w:val="28"/>
+        </w:rPr>
+        <w:t>kampus</w:t>
+      </w:r>
+      <w:proofErr w:type="spellEnd"/>
+      <w:r>
+        <w:rPr>
+          <w:rFonts w:asciiTheme="majorBidi" w:hAnsiTheme="majorBidi" w:cstheme="majorBidi"/>
+          <w:sz w:val="28"/>
+          <w:szCs w:val="28"/>
+        </w:rPr>
+        <w:t xml:space="preserve"> </w:t>
+      </w:r>
+      <w:proofErr w:type="spellStart"/>
+      <w:r>
+        <w:rPr>
+          <w:rFonts w:asciiTheme="majorBidi" w:hAnsiTheme="majorBidi" w:cstheme="majorBidi"/>
+          <w:sz w:val="28"/>
+          <w:szCs w:val="28"/>
+        </w:rPr>
+        <w:t>dapat</w:t>
+      </w:r>
+      <w:proofErr w:type="spellEnd"/>
+      <w:r>
+        <w:rPr>
+          <w:rFonts w:asciiTheme="majorBidi" w:hAnsiTheme="majorBidi" w:cstheme="majorBidi"/>
+          <w:sz w:val="28"/>
+          <w:szCs w:val="28"/>
+        </w:rPr>
+        <w:t xml:space="preserve"> </w:t>
+      </w:r>
+      <w:proofErr w:type="spellStart"/>
+      <w:r>
+        <w:rPr>
+          <w:rFonts w:asciiTheme="majorBidi" w:hAnsiTheme="majorBidi" w:cstheme="majorBidi"/>
+          <w:sz w:val="28"/>
+          <w:szCs w:val="28"/>
+        </w:rPr>
+        <w:t>memiliki</w:t>
+      </w:r>
+      <w:proofErr w:type="spellEnd"/>
+      <w:r>
+        <w:rPr>
+          <w:rFonts w:asciiTheme="majorBidi" w:hAnsiTheme="majorBidi" w:cstheme="majorBidi"/>
+          <w:sz w:val="28"/>
+          <w:szCs w:val="28"/>
+        </w:rPr>
+        <w:t xml:space="preserve"> </w:t>
+      </w:r>
+      <w:proofErr w:type="spellStart"/>
+      <w:r>
+        <w:rPr>
+          <w:rFonts w:asciiTheme="majorBidi" w:hAnsiTheme="majorBidi" w:cstheme="majorBidi"/>
+          <w:sz w:val="28"/>
+          <w:szCs w:val="28"/>
+        </w:rPr>
+        <w:t>berbagai</w:t>
+      </w:r>
+      <w:proofErr w:type="spellEnd"/>
+      <w:r>
+        <w:rPr>
+          <w:rFonts w:asciiTheme="majorBidi" w:hAnsiTheme="majorBidi" w:cstheme="majorBidi"/>
+          <w:sz w:val="28"/>
+          <w:szCs w:val="28"/>
+        </w:rPr>
+        <w:t xml:space="preserve"> </w:t>
+      </w:r>
+      <w:proofErr w:type="spellStart"/>
+      <w:r>
+        <w:rPr>
+          <w:rFonts w:asciiTheme="majorBidi" w:hAnsiTheme="majorBidi" w:cstheme="majorBidi"/>
+          <w:sz w:val="28"/>
+          <w:szCs w:val="28"/>
+        </w:rPr>
+        <w:t>dampak</w:t>
+      </w:r>
+      <w:proofErr w:type="spellEnd"/>
+      <w:r>
+        <w:rPr>
+          <w:rFonts w:asciiTheme="majorBidi" w:hAnsiTheme="majorBidi" w:cstheme="majorBidi"/>
+          <w:sz w:val="28"/>
+          <w:szCs w:val="28"/>
+        </w:rPr>
+        <w:t xml:space="preserve"> dan </w:t>
+      </w:r>
+      <w:proofErr w:type="spellStart"/>
+      <w:r>
+        <w:rPr>
+          <w:rFonts w:asciiTheme="majorBidi" w:hAnsiTheme="majorBidi" w:cstheme="majorBidi"/>
+          <w:sz w:val="28"/>
+          <w:szCs w:val="28"/>
+        </w:rPr>
+        <w:t>aplikasi</w:t>
+      </w:r>
+      <w:proofErr w:type="spellEnd"/>
+      <w:r>
+        <w:rPr>
+          <w:rFonts w:asciiTheme="majorBidi" w:hAnsiTheme="majorBidi" w:cstheme="majorBidi"/>
+          <w:sz w:val="28"/>
+          <w:szCs w:val="28"/>
+        </w:rPr>
+        <w:t xml:space="preserve"> yang </w:t>
+      </w:r>
+      <w:proofErr w:type="spellStart"/>
+      <w:r>
+        <w:rPr>
+          <w:rFonts w:asciiTheme="majorBidi" w:hAnsiTheme="majorBidi" w:cstheme="majorBidi"/>
+          <w:sz w:val="28"/>
+          <w:szCs w:val="28"/>
+        </w:rPr>
+        <w:t>dirasakan</w:t>
+      </w:r>
+      <w:proofErr w:type="spellEnd"/>
+      <w:r>
+        <w:rPr>
+          <w:rFonts w:asciiTheme="majorBidi" w:hAnsiTheme="majorBidi" w:cstheme="majorBidi"/>
+          <w:sz w:val="28"/>
+          <w:szCs w:val="28"/>
+        </w:rPr>
+        <w:t xml:space="preserve"> </w:t>
+      </w:r>
+      <w:proofErr w:type="spellStart"/>
+      <w:r>
+        <w:rPr>
+          <w:rFonts w:asciiTheme="majorBidi" w:hAnsiTheme="majorBidi" w:cstheme="majorBidi"/>
+          <w:sz w:val="28"/>
+          <w:szCs w:val="28"/>
+        </w:rPr>
+        <w:t>bagi</w:t>
+      </w:r>
+      <w:proofErr w:type="spellEnd"/>
+      <w:r>
+        <w:rPr>
+          <w:rFonts w:asciiTheme="majorBidi" w:hAnsiTheme="majorBidi" w:cstheme="majorBidi"/>
+          <w:sz w:val="28"/>
+          <w:szCs w:val="28"/>
+        </w:rPr>
+        <w:t xml:space="preserve"> </w:t>
+      </w:r>
+      <w:proofErr w:type="spellStart"/>
+      <w:r>
+        <w:rPr>
+          <w:rFonts w:asciiTheme="majorBidi" w:hAnsiTheme="majorBidi" w:cstheme="majorBidi"/>
+          <w:sz w:val="28"/>
+          <w:szCs w:val="28"/>
+        </w:rPr>
+        <w:t>mahasiswa</w:t>
+      </w:r>
+      <w:proofErr w:type="spellEnd"/>
+      <w:r>
+        <w:rPr>
+          <w:rFonts w:asciiTheme="majorBidi" w:hAnsiTheme="majorBidi" w:cstheme="majorBidi"/>
+          <w:sz w:val="28"/>
+          <w:szCs w:val="28"/>
+        </w:rPr>
+        <w:t>:</w:t>
+      </w:r>
+    </w:p>
+    <w:p>
+      <w:pPr>
+        <w:rPr>
+          <w:rFonts w:asciiTheme="majorBidi" w:hAnsiTheme="majorBidi" w:cstheme="majorBidi"/>
+          <w:sz w:val="28"/>
+          <w:szCs w:val="28"/>
+        </w:rPr>
+      </w:pPr>
+      <w:proofErr w:type="spellStart"/>
+      <w:r>
+        <w:rPr>
+          <w:rFonts w:asciiTheme="majorBidi" w:hAnsiTheme="majorBidi" w:cstheme="majorBidi"/>
+          <w:b/>
+          <w:bCs/>
+          <w:sz w:val="28"/>
+          <w:szCs w:val="28"/>
+        </w:rPr>
+        <w:t>Perlindungan</w:t>
+      </w:r>
+      <w:proofErr w:type="spellEnd"/>
+      <w:r>
+        <w:rPr>
+          <w:rFonts w:asciiTheme="majorBidi" w:hAnsiTheme="majorBidi" w:cstheme="majorBidi"/>
+          <w:b/>
+          <w:bCs/>
+          <w:sz w:val="28"/>
+          <w:szCs w:val="28"/>
+        </w:rPr>
+        <w:t xml:space="preserve"> Data </w:t>
+      </w:r>
+      <w:proofErr w:type="spellStart"/>
+      <w:r>
+        <w:rPr>
+          <w:rFonts w:asciiTheme="majorBidi" w:hAnsiTheme="majorBidi" w:cstheme="majorBidi"/>
+          <w:b/>
+          <w:bCs/>
+          <w:sz w:val="28"/>
+          <w:szCs w:val="28"/>
+        </w:rPr>
+        <w:t>Pribadi</w:t>
+      </w:r>
+      <w:proofErr w:type="spellEnd"/>
+      <w:r>
+        <w:rPr>
+          <w:rFonts w:asciiTheme="majorBidi" w:hAnsiTheme="majorBidi" w:cstheme="majorBidi"/>
+          <w:sz w:val="28"/>
+          <w:szCs w:val="28"/>
+        </w:rPr>
+        <w:t xml:space="preserve">: </w:t>
+      </w:r>
+      <w:proofErr w:type="spellStart"/>
+      <w:r>
+        <w:rPr>
+          <w:rFonts w:asciiTheme="majorBidi" w:hAnsiTheme="majorBidi" w:cstheme="majorBidi"/>
+          <w:sz w:val="28"/>
+          <w:szCs w:val="28"/>
+        </w:rPr>
+        <w:t>Dengan</w:t>
+      </w:r>
+      <w:proofErr w:type="spellEnd"/>
+      <w:r>
+        <w:rPr>
+          <w:rFonts w:asciiTheme="majorBidi" w:hAnsiTheme="majorBidi" w:cstheme="majorBidi"/>
+          <w:sz w:val="28"/>
+          <w:szCs w:val="28"/>
+        </w:rPr>
+        <w:t xml:space="preserve"> </w:t>
+      </w:r>
+      <w:proofErr w:type="spellStart"/>
+      <w:r>
+        <w:rPr>
+          <w:rFonts w:asciiTheme="majorBidi" w:hAnsiTheme="majorBidi" w:cstheme="majorBidi"/>
+          <w:sz w:val="28"/>
+          <w:szCs w:val="28"/>
+        </w:rPr>
+        <w:t>adanya</w:t>
+      </w:r>
+      <w:proofErr w:type="spellEnd"/>
+      <w:r>
+        <w:rPr>
+          <w:rFonts w:asciiTheme="majorBidi" w:hAnsiTheme="majorBidi" w:cstheme="majorBidi"/>
+          <w:sz w:val="28"/>
+          <w:szCs w:val="28"/>
+        </w:rPr>
+        <w:t xml:space="preserve"> </w:t>
+      </w:r>
+      <w:proofErr w:type="spellStart"/>
+      <w:r>
+        <w:rPr>
+          <w:rFonts w:asciiTheme="majorBidi" w:hAnsiTheme="majorBidi" w:cstheme="majorBidi"/>
+          <w:sz w:val="28"/>
+          <w:szCs w:val="28"/>
+        </w:rPr>
+        <w:t>desain</w:t>
+      </w:r>
+      <w:proofErr w:type="spellEnd"/>
+      <w:r>
+        <w:rPr>
+          <w:rFonts w:asciiTheme="majorBidi" w:hAnsiTheme="majorBidi" w:cstheme="majorBidi"/>
+          <w:sz w:val="28"/>
+          <w:szCs w:val="28"/>
+        </w:rPr>
+        <w:t xml:space="preserve"> </w:t>
+      </w:r>
+      <w:proofErr w:type="spellStart"/>
+      <w:r>
+        <w:rPr>
+          <w:rFonts w:asciiTheme="majorBidi" w:hAnsiTheme="majorBidi" w:cstheme="majorBidi"/>
+          <w:sz w:val="28"/>
+          <w:szCs w:val="28"/>
+        </w:rPr>
+        <w:t>keamanan</w:t>
+      </w:r>
+      <w:proofErr w:type="spellEnd"/>
+      <w:r>
+        <w:rPr>
+          <w:rFonts w:asciiTheme="majorBidi" w:hAnsiTheme="majorBidi" w:cstheme="majorBidi"/>
+          <w:sz w:val="28"/>
+          <w:szCs w:val="28"/>
+        </w:rPr>
+        <w:t xml:space="preserve"> yang </w:t>
+      </w:r>
+      <w:proofErr w:type="spellStart"/>
+      <w:r>
+        <w:rPr>
+          <w:rFonts w:asciiTheme="majorBidi" w:hAnsiTheme="majorBidi" w:cstheme="majorBidi"/>
+          <w:sz w:val="28"/>
+          <w:szCs w:val="28"/>
+        </w:rPr>
+        <w:t>kuat</w:t>
+      </w:r>
+      <w:proofErr w:type="spellEnd"/>
+      <w:r>
+        <w:rPr>
+          <w:rFonts w:asciiTheme="majorBidi" w:hAnsiTheme="majorBidi" w:cstheme="majorBidi"/>
+          <w:sz w:val="28"/>
+          <w:szCs w:val="28"/>
+        </w:rPr>
+        <w:t xml:space="preserve">, </w:t>
+      </w:r>
+      <w:proofErr w:type="spellStart"/>
+      <w:r>
+        <w:rPr>
+          <w:rFonts w:asciiTheme="majorBidi" w:hAnsiTheme="majorBidi" w:cstheme="majorBidi"/>
+          <w:sz w:val="28"/>
+          <w:szCs w:val="28"/>
+        </w:rPr>
+        <w:t>mahasiswa</w:t>
+      </w:r>
+      <w:proofErr w:type="spellEnd"/>
+      <w:r>
+        <w:rPr>
+          <w:rFonts w:asciiTheme="majorBidi" w:hAnsiTheme="majorBidi" w:cstheme="majorBidi"/>
+          <w:sz w:val="28"/>
+          <w:szCs w:val="28"/>
+        </w:rPr>
+        <w:t xml:space="preserve"> </w:t>
+      </w:r>
+      <w:proofErr w:type="spellStart"/>
+      <w:r>
+        <w:rPr>
+          <w:rFonts w:asciiTheme="majorBidi" w:hAnsiTheme="majorBidi" w:cstheme="majorBidi"/>
+          <w:sz w:val="28"/>
+          <w:szCs w:val="28"/>
+        </w:rPr>
+        <w:t>dapat</w:t>
+      </w:r>
+      <w:proofErr w:type="spellEnd"/>
+      <w:r>
+        <w:rPr>
+          <w:rFonts w:asciiTheme="majorBidi" w:hAnsiTheme="majorBidi" w:cstheme="majorBidi"/>
+          <w:sz w:val="28"/>
+          <w:szCs w:val="28"/>
+        </w:rPr>
+        <w:t xml:space="preserve"> </w:t>
+      </w:r>
+      <w:proofErr w:type="spellStart"/>
+      <w:r>
+        <w:rPr>
+          <w:rFonts w:asciiTheme="majorBidi" w:hAnsiTheme="majorBidi" w:cstheme="majorBidi"/>
+          <w:sz w:val="28"/>
+          <w:szCs w:val="28"/>
+        </w:rPr>
+        <w:t>merasa</w:t>
+      </w:r>
+      <w:proofErr w:type="spellEnd"/>
+      <w:r>
+        <w:rPr>
+          <w:rFonts w:asciiTheme="majorBidi" w:hAnsiTheme="majorBidi" w:cstheme="majorBidi"/>
+          <w:sz w:val="28"/>
+          <w:szCs w:val="28"/>
+        </w:rPr>
+        <w:t xml:space="preserve"> </w:t>
+      </w:r>
+      <w:proofErr w:type="spellStart"/>
+      <w:r>
+        <w:rPr>
+          <w:rFonts w:asciiTheme="majorBidi" w:hAnsiTheme="majorBidi" w:cstheme="majorBidi"/>
+          <w:sz w:val="28"/>
+          <w:szCs w:val="28"/>
+        </w:rPr>
+        <w:t>lebih</w:t>
+      </w:r>
+      <w:proofErr w:type="spellEnd"/>
+      <w:r>
+        <w:rPr>
+          <w:rFonts w:asciiTheme="majorBidi" w:hAnsiTheme="majorBidi" w:cstheme="majorBidi"/>
+          <w:sz w:val="28"/>
+          <w:szCs w:val="28"/>
+        </w:rPr>
+        <w:t xml:space="preserve"> </w:t>
+      </w:r>
+      <w:proofErr w:type="spellStart"/>
+      <w:r>
+        <w:rPr>
+          <w:rFonts w:asciiTheme="majorBidi" w:hAnsiTheme="majorBidi" w:cstheme="majorBidi"/>
+          <w:sz w:val="28"/>
+          <w:szCs w:val="28"/>
+        </w:rPr>
+        <w:t>yakin</w:t>
+      </w:r>
+      <w:proofErr w:type="spellEnd"/>
+      <w:r>
+        <w:rPr>
+          <w:rFonts w:asciiTheme="majorBidi" w:hAnsiTheme="majorBidi" w:cstheme="majorBidi"/>
+          <w:sz w:val="28"/>
+          <w:szCs w:val="28"/>
+        </w:rPr>
+        <w:t xml:space="preserve"> </w:t>
+      </w:r>
+      <w:proofErr w:type="spellStart"/>
+      <w:r>
+        <w:rPr>
+          <w:rFonts w:asciiTheme="majorBidi" w:hAnsiTheme="majorBidi" w:cstheme="majorBidi"/>
+          <w:sz w:val="28"/>
+          <w:szCs w:val="28"/>
+        </w:rPr>
+        <w:t>bahwa</w:t>
+      </w:r>
+      <w:proofErr w:type="spellEnd"/>
+      <w:r>
+        <w:rPr>
+          <w:rFonts w:asciiTheme="majorBidi" w:hAnsiTheme="majorBidi" w:cstheme="majorBidi"/>
+          <w:sz w:val="28"/>
+          <w:szCs w:val="28"/>
+        </w:rPr>
+        <w:t xml:space="preserve"> data </w:t>
+      </w:r>
+      <w:proofErr w:type="spellStart"/>
+      <w:r>
+        <w:rPr>
+          <w:rFonts w:asciiTheme="majorBidi" w:hAnsiTheme="majorBidi" w:cstheme="majorBidi"/>
+          <w:sz w:val="28"/>
+          <w:szCs w:val="28"/>
+        </w:rPr>
+        <w:t>pribadi</w:t>
+      </w:r>
+      <w:proofErr w:type="spellEnd"/>
+      <w:r>
+        <w:rPr>
+          <w:rFonts w:asciiTheme="majorBidi" w:hAnsiTheme="majorBidi" w:cstheme="majorBidi"/>
+          <w:sz w:val="28"/>
+          <w:szCs w:val="28"/>
+        </w:rPr>
+        <w:t xml:space="preserve"> </w:t>
+      </w:r>
+      <w:proofErr w:type="spellStart"/>
+      <w:r>
+        <w:rPr>
+          <w:rFonts w:asciiTheme="majorBidi" w:hAnsiTheme="majorBidi" w:cstheme="majorBidi"/>
+          <w:sz w:val="28"/>
+          <w:szCs w:val="28"/>
+        </w:rPr>
+        <w:t>mereka</w:t>
+      </w:r>
+      <w:proofErr w:type="spellEnd"/>
+      <w:r>
+        <w:rPr>
+          <w:rFonts w:asciiTheme="majorBidi" w:hAnsiTheme="majorBidi" w:cstheme="majorBidi"/>
+          <w:sz w:val="28"/>
+          <w:szCs w:val="28"/>
+        </w:rPr>
+        <w:t xml:space="preserve"> yang </w:t>
+      </w:r>
+      <w:proofErr w:type="spellStart"/>
+      <w:r>
+        <w:rPr>
+          <w:rFonts w:asciiTheme="majorBidi" w:hAnsiTheme="majorBidi" w:cstheme="majorBidi"/>
+          <w:sz w:val="28"/>
+          <w:szCs w:val="28"/>
+        </w:rPr>
+        <w:t>terkait</w:t>
+      </w:r>
+      <w:proofErr w:type="spellEnd"/>
+      <w:r>
+        <w:rPr>
+          <w:rFonts w:asciiTheme="majorBidi" w:hAnsiTheme="majorBidi" w:cstheme="majorBidi"/>
+          <w:sz w:val="28"/>
+          <w:szCs w:val="28"/>
+        </w:rPr>
+        <w:t xml:space="preserve"> </w:t>
+      </w:r>
+      <w:proofErr w:type="spellStart"/>
+      <w:r>
+        <w:rPr>
+          <w:rFonts w:asciiTheme="majorBidi" w:hAnsiTheme="majorBidi" w:cstheme="majorBidi"/>
+          <w:sz w:val="28"/>
+          <w:szCs w:val="28"/>
+        </w:rPr>
+        <w:t>dengan</w:t>
+      </w:r>
+      <w:proofErr w:type="spellEnd"/>
+      <w:r>
+        <w:rPr>
+          <w:rFonts w:asciiTheme="majorBidi" w:hAnsiTheme="majorBidi" w:cstheme="majorBidi"/>
+          <w:sz w:val="28"/>
+          <w:szCs w:val="28"/>
+        </w:rPr>
+        <w:t xml:space="preserve"> </w:t>
+      </w:r>
+      <w:proofErr w:type="spellStart"/>
+      <w:r>
+        <w:rPr>
+          <w:rFonts w:asciiTheme="majorBidi" w:hAnsiTheme="majorBidi" w:cstheme="majorBidi"/>
+          <w:sz w:val="28"/>
+          <w:szCs w:val="28"/>
+        </w:rPr>
+        <w:t>penggunaan</w:t>
+      </w:r>
+      <w:proofErr w:type="spellEnd"/>
+      <w:r>
+        <w:rPr>
+          <w:rFonts w:asciiTheme="majorBidi" w:hAnsiTheme="majorBidi" w:cstheme="majorBidi"/>
+          <w:sz w:val="28"/>
+          <w:szCs w:val="28"/>
+        </w:rPr>
+        <w:t xml:space="preserve"> </w:t>
+      </w:r>
+      <w:proofErr w:type="spellStart"/>
+      <w:r>
+        <w:rPr>
+          <w:rFonts w:asciiTheme="majorBidi" w:hAnsiTheme="majorBidi" w:cstheme="majorBidi"/>
+          <w:sz w:val="28"/>
+          <w:szCs w:val="28"/>
+        </w:rPr>
+        <w:t>perangkat</w:t>
+      </w:r>
+      <w:proofErr w:type="spellEnd"/>
+      <w:r>
+        <w:rPr>
+          <w:rFonts w:asciiTheme="majorBidi" w:hAnsiTheme="majorBidi" w:cstheme="majorBidi"/>
+          <w:sz w:val="28"/>
+          <w:szCs w:val="28"/>
+        </w:rPr>
+        <w:t xml:space="preserve"> IoT di </w:t>
+      </w:r>
+      <w:proofErr w:type="spellStart"/>
+      <w:r>
+        <w:rPr>
+          <w:rFonts w:asciiTheme="majorBidi" w:hAnsiTheme="majorBidi" w:cstheme="majorBidi"/>
+          <w:sz w:val="28"/>
+          <w:szCs w:val="28"/>
+        </w:rPr>
+        <w:t>kampus</w:t>
+      </w:r>
+      <w:proofErr w:type="spellEnd"/>
+      <w:r>
+        <w:rPr>
+          <w:rFonts w:asciiTheme="majorBidi" w:hAnsiTheme="majorBidi" w:cstheme="majorBidi"/>
+          <w:sz w:val="28"/>
+          <w:szCs w:val="28"/>
+        </w:rPr>
+        <w:t xml:space="preserve"> </w:t>
+      </w:r>
+      <w:proofErr w:type="spellStart"/>
+      <w:r>
+        <w:rPr>
+          <w:rFonts w:asciiTheme="majorBidi" w:hAnsiTheme="majorBidi" w:cstheme="majorBidi"/>
+          <w:sz w:val="28"/>
+          <w:szCs w:val="28"/>
+        </w:rPr>
+        <w:t>dilindungi</w:t>
+      </w:r>
+      <w:proofErr w:type="spellEnd"/>
+      <w:r>
+        <w:rPr>
+          <w:rFonts w:asciiTheme="majorBidi" w:hAnsiTheme="majorBidi" w:cstheme="majorBidi"/>
+          <w:sz w:val="28"/>
+          <w:szCs w:val="28"/>
+        </w:rPr>
+        <w:t xml:space="preserve"> </w:t>
+      </w:r>
+      <w:proofErr w:type="spellStart"/>
+      <w:r>
+        <w:rPr>
+          <w:rFonts w:asciiTheme="majorBidi" w:hAnsiTheme="majorBidi" w:cstheme="majorBidi"/>
+          <w:sz w:val="28"/>
+          <w:szCs w:val="28"/>
+        </w:rPr>
+        <w:t>dengan</w:t>
+      </w:r>
+      <w:proofErr w:type="spellEnd"/>
+      <w:r>
+        <w:rPr>
+          <w:rFonts w:asciiTheme="majorBidi" w:hAnsiTheme="majorBidi" w:cstheme="majorBidi"/>
+          <w:sz w:val="28"/>
+          <w:szCs w:val="28"/>
+        </w:rPr>
+        <w:t xml:space="preserve"> </w:t>
+      </w:r>
+      <w:proofErr w:type="spellStart"/>
+      <w:r>
+        <w:rPr>
+          <w:rFonts w:asciiTheme="majorBidi" w:hAnsiTheme="majorBidi" w:cstheme="majorBidi"/>
+          <w:sz w:val="28"/>
+          <w:szCs w:val="28"/>
+        </w:rPr>
+        <w:t>baik</w:t>
+      </w:r>
+      <w:proofErr w:type="spellEnd"/>
+      <w:r>
+        <w:rPr>
+          <w:rFonts w:asciiTheme="majorBidi" w:hAnsiTheme="majorBidi" w:cstheme="majorBidi"/>
+          <w:sz w:val="28"/>
+          <w:szCs w:val="28"/>
+        </w:rPr>
+        <w:t xml:space="preserve"> </w:t>
+      </w:r>
+      <w:proofErr w:type="spellStart"/>
+      <w:r>
+        <w:rPr>
+          <w:rFonts w:asciiTheme="majorBidi" w:hAnsiTheme="majorBidi" w:cstheme="majorBidi"/>
+          <w:sz w:val="28"/>
+          <w:szCs w:val="28"/>
+        </w:rPr>
+        <w:t>dari</w:t>
+      </w:r>
+      <w:proofErr w:type="spellEnd"/>
+      <w:r>
+        <w:rPr>
+          <w:rFonts w:asciiTheme="majorBidi" w:hAnsiTheme="majorBidi" w:cstheme="majorBidi"/>
+          <w:sz w:val="28"/>
+          <w:szCs w:val="28"/>
+        </w:rPr>
+        <w:t xml:space="preserve"> </w:t>
+      </w:r>
+      <w:proofErr w:type="spellStart"/>
+      <w:r>
+        <w:rPr>
+          <w:rFonts w:asciiTheme="majorBidi" w:hAnsiTheme="majorBidi" w:cstheme="majorBidi"/>
+          <w:sz w:val="28"/>
+          <w:szCs w:val="28"/>
+        </w:rPr>
+        <w:t>akses</w:t>
+      </w:r>
+      <w:proofErr w:type="spellEnd"/>
+      <w:r>
+        <w:rPr>
+          <w:rFonts w:asciiTheme="majorBidi" w:hAnsiTheme="majorBidi" w:cstheme="majorBidi"/>
+          <w:sz w:val="28"/>
+          <w:szCs w:val="28"/>
+        </w:rPr>
+        <w:t xml:space="preserve"> yang </w:t>
+      </w:r>
+      <w:proofErr w:type="spellStart"/>
+      <w:r>
+        <w:rPr>
+          <w:rFonts w:asciiTheme="majorBidi" w:hAnsiTheme="majorBidi" w:cstheme="majorBidi"/>
+          <w:sz w:val="28"/>
+          <w:szCs w:val="28"/>
+        </w:rPr>
+        <w:t>tidak</w:t>
+      </w:r>
+      <w:proofErr w:type="spellEnd"/>
+      <w:r>
+        <w:rPr>
+          <w:rFonts w:asciiTheme="majorBidi" w:hAnsiTheme="majorBidi" w:cstheme="majorBidi"/>
+          <w:sz w:val="28"/>
+          <w:szCs w:val="28"/>
+        </w:rPr>
+        <w:t xml:space="preserve"> </w:t>
+      </w:r>
+      <w:proofErr w:type="spellStart"/>
+      <w:r>
+        <w:rPr>
+          <w:rFonts w:asciiTheme="majorBidi" w:hAnsiTheme="majorBidi" w:cstheme="majorBidi"/>
+          <w:sz w:val="28"/>
+          <w:szCs w:val="28"/>
+        </w:rPr>
+        <w:t>sah</w:t>
+      </w:r>
+      <w:proofErr w:type="spellEnd"/>
+      <w:r>
+        <w:rPr>
+          <w:rFonts w:asciiTheme="majorBidi" w:hAnsiTheme="majorBidi" w:cstheme="majorBidi"/>
+          <w:sz w:val="28"/>
+          <w:szCs w:val="28"/>
+        </w:rPr>
+        <w:t xml:space="preserve"> </w:t>
+      </w:r>
+      <w:proofErr w:type="spellStart"/>
+      <w:r>
+        <w:rPr>
+          <w:rFonts w:asciiTheme="majorBidi" w:hAnsiTheme="majorBidi" w:cstheme="majorBidi"/>
+          <w:sz w:val="28"/>
+          <w:szCs w:val="28"/>
+        </w:rPr>
+        <w:t>atau</w:t>
+      </w:r>
+      <w:proofErr w:type="spellEnd"/>
+      <w:r>
+        <w:rPr>
+          <w:rFonts w:asciiTheme="majorBidi" w:hAnsiTheme="majorBidi" w:cstheme="majorBidi"/>
+          <w:sz w:val="28"/>
+          <w:szCs w:val="28"/>
+        </w:rPr>
+        <w:t xml:space="preserve"> </w:t>
+      </w:r>
+      <w:proofErr w:type="spellStart"/>
+      <w:r>
+        <w:rPr>
+          <w:rFonts w:asciiTheme="majorBidi" w:hAnsiTheme="majorBidi" w:cstheme="majorBidi"/>
+          <w:sz w:val="28"/>
+          <w:szCs w:val="28"/>
+        </w:rPr>
+        <w:t>penyalahgunaan</w:t>
+      </w:r>
+      <w:proofErr w:type="spellEnd"/>
+      <w:r>
+        <w:rPr>
+          <w:rFonts w:asciiTheme="majorBidi" w:hAnsiTheme="majorBidi" w:cstheme="majorBidi"/>
+          <w:sz w:val="28"/>
+          <w:szCs w:val="28"/>
+        </w:rPr>
+        <w:t>.</w:t>
+      </w:r>
+    </w:p>
+    <w:p>
+      <w:pPr>
+        <w:rPr>
+          <w:rFonts w:asciiTheme="majorBidi" w:hAnsiTheme="majorBidi" w:cstheme="majorBidi"/>
+          <w:sz w:val="28"/>
+          <w:szCs w:val="28"/>
+        </w:rPr>
+      </w:pPr>
+      <w:proofErr w:type="spellStart"/>
+      <w:r>
+        <w:rPr>
+          <w:rFonts w:asciiTheme="majorBidi" w:hAnsiTheme="majorBidi" w:cstheme="majorBidi"/>
+          <w:b/>
+          <w:bCs/>
+          <w:sz w:val="28"/>
+          <w:szCs w:val="28"/>
+        </w:rPr>
+        <w:t>Keandalan</w:t>
+      </w:r>
+      <w:proofErr w:type="spellEnd"/>
+      <w:r>
+        <w:rPr>
+          <w:rFonts w:asciiTheme="majorBidi" w:hAnsiTheme="majorBidi" w:cstheme="majorBidi"/>
+          <w:b/>
+          <w:bCs/>
+          <w:sz w:val="28"/>
+          <w:szCs w:val="28"/>
+        </w:rPr>
+        <w:t xml:space="preserve"> </w:t>
+      </w:r>
+      <w:proofErr w:type="spellStart"/>
+      <w:r>
+        <w:rPr>
+          <w:rFonts w:asciiTheme="majorBidi" w:hAnsiTheme="majorBidi" w:cstheme="majorBidi"/>
+          <w:b/>
+          <w:bCs/>
+          <w:sz w:val="28"/>
+          <w:szCs w:val="28"/>
+        </w:rPr>
+        <w:t>Layanan</w:t>
+      </w:r>
+      <w:proofErr w:type="spellEnd"/>
+      <w:r>
+        <w:rPr>
+          <w:rFonts w:asciiTheme="majorBidi" w:hAnsiTheme="majorBidi" w:cstheme="majorBidi"/>
+          <w:sz w:val="28"/>
+          <w:szCs w:val="28"/>
+        </w:rPr>
+        <w:t xml:space="preserve">: </w:t>
+      </w:r>
+      <w:proofErr w:type="spellStart"/>
+      <w:r>
+        <w:rPr>
+          <w:rFonts w:asciiTheme="majorBidi" w:hAnsiTheme="majorBidi" w:cstheme="majorBidi"/>
+          <w:sz w:val="28"/>
+          <w:szCs w:val="28"/>
+        </w:rPr>
+        <w:t>Dengan</w:t>
+      </w:r>
+      <w:proofErr w:type="spellEnd"/>
+      <w:r>
+        <w:rPr>
+          <w:rFonts w:asciiTheme="majorBidi" w:hAnsiTheme="majorBidi" w:cstheme="majorBidi"/>
+          <w:sz w:val="28"/>
+          <w:szCs w:val="28"/>
+        </w:rPr>
+        <w:t xml:space="preserve"> </w:t>
+      </w:r>
+      <w:proofErr w:type="spellStart"/>
+      <w:r>
+        <w:rPr>
+          <w:rFonts w:asciiTheme="majorBidi" w:hAnsiTheme="majorBidi" w:cstheme="majorBidi"/>
+          <w:sz w:val="28"/>
+          <w:szCs w:val="28"/>
+        </w:rPr>
+        <w:t>adanya</w:t>
+      </w:r>
+      <w:proofErr w:type="spellEnd"/>
+      <w:r>
+        <w:rPr>
+          <w:rFonts w:asciiTheme="majorBidi" w:hAnsiTheme="majorBidi" w:cstheme="majorBidi"/>
+          <w:sz w:val="28"/>
+          <w:szCs w:val="28"/>
+        </w:rPr>
+        <w:t xml:space="preserve"> </w:t>
+      </w:r>
+      <w:proofErr w:type="spellStart"/>
+      <w:r>
+        <w:rPr>
+          <w:rFonts w:asciiTheme="majorBidi" w:hAnsiTheme="majorBidi" w:cstheme="majorBidi"/>
+          <w:sz w:val="28"/>
+          <w:szCs w:val="28"/>
+        </w:rPr>
+        <w:t>sistem</w:t>
+      </w:r>
+      <w:proofErr w:type="spellEnd"/>
+      <w:r>
+        <w:rPr>
+          <w:rFonts w:asciiTheme="majorBidi" w:hAnsiTheme="majorBidi" w:cstheme="majorBidi"/>
+          <w:sz w:val="28"/>
+          <w:szCs w:val="28"/>
+        </w:rPr>
+        <w:t xml:space="preserve"> </w:t>
+      </w:r>
+      <w:proofErr w:type="spellStart"/>
+      <w:r>
+        <w:rPr>
+          <w:rFonts w:asciiTheme="majorBidi" w:hAnsiTheme="majorBidi" w:cstheme="majorBidi"/>
+          <w:sz w:val="28"/>
+          <w:szCs w:val="28"/>
+        </w:rPr>
+        <w:t>keamanan</w:t>
+      </w:r>
+      <w:proofErr w:type="spellEnd"/>
+      <w:r>
+        <w:rPr>
+          <w:rFonts w:asciiTheme="majorBidi" w:hAnsiTheme="majorBidi" w:cstheme="majorBidi"/>
+          <w:sz w:val="28"/>
+          <w:szCs w:val="28"/>
+        </w:rPr>
+        <w:t xml:space="preserve"> yang </w:t>
+      </w:r>
+      <w:proofErr w:type="spellStart"/>
+      <w:r>
+        <w:rPr>
+          <w:rFonts w:asciiTheme="majorBidi" w:hAnsiTheme="majorBidi" w:cstheme="majorBidi"/>
+          <w:sz w:val="28"/>
+          <w:szCs w:val="28"/>
+        </w:rPr>
+        <w:t>terintegrasi</w:t>
+      </w:r>
+      <w:proofErr w:type="spellEnd"/>
+      <w:r>
+        <w:rPr>
+          <w:rFonts w:asciiTheme="majorBidi" w:hAnsiTheme="majorBidi" w:cstheme="majorBidi"/>
+          <w:sz w:val="28"/>
+          <w:szCs w:val="28"/>
+        </w:rPr>
+        <w:t xml:space="preserve"> </w:t>
+      </w:r>
+      <w:proofErr w:type="spellStart"/>
+      <w:r>
+        <w:rPr>
+          <w:rFonts w:asciiTheme="majorBidi" w:hAnsiTheme="majorBidi" w:cstheme="majorBidi"/>
+          <w:sz w:val="28"/>
+          <w:szCs w:val="28"/>
+        </w:rPr>
+        <w:t>dalam</w:t>
+      </w:r>
+      <w:proofErr w:type="spellEnd"/>
+      <w:r>
+        <w:rPr>
+          <w:rFonts w:asciiTheme="majorBidi" w:hAnsiTheme="majorBidi" w:cstheme="majorBidi"/>
+          <w:sz w:val="28"/>
+          <w:szCs w:val="28"/>
+        </w:rPr>
+        <w:t xml:space="preserve"> </w:t>
+      </w:r>
+      <w:proofErr w:type="spellStart"/>
+      <w:r>
+        <w:rPr>
+          <w:rFonts w:asciiTheme="majorBidi" w:hAnsiTheme="majorBidi" w:cstheme="majorBidi"/>
+          <w:sz w:val="28"/>
+          <w:szCs w:val="28"/>
+        </w:rPr>
+        <w:t>desain</w:t>
+      </w:r>
+      <w:proofErr w:type="spellEnd"/>
+      <w:r>
+        <w:rPr>
+          <w:rFonts w:asciiTheme="majorBidi" w:hAnsiTheme="majorBidi" w:cstheme="majorBidi"/>
+          <w:sz w:val="28"/>
+          <w:szCs w:val="28"/>
+        </w:rPr>
+        <w:t xml:space="preserve">, </w:t>
+      </w:r>
+      <w:proofErr w:type="spellStart"/>
+      <w:r>
+        <w:rPr>
+          <w:rFonts w:asciiTheme="majorBidi" w:hAnsiTheme="majorBidi" w:cstheme="majorBidi"/>
+          <w:sz w:val="28"/>
+          <w:szCs w:val="28"/>
+        </w:rPr>
+        <w:t>mahasiswa</w:t>
+      </w:r>
+      <w:proofErr w:type="spellEnd"/>
+      <w:r>
+        <w:rPr>
+          <w:rFonts w:asciiTheme="majorBidi" w:hAnsiTheme="majorBidi" w:cstheme="majorBidi"/>
+          <w:sz w:val="28"/>
+          <w:szCs w:val="28"/>
+        </w:rPr>
+        <w:t xml:space="preserve"> </w:t>
+      </w:r>
+      <w:proofErr w:type="spellStart"/>
+      <w:r>
+        <w:rPr>
+          <w:rFonts w:asciiTheme="majorBidi" w:hAnsiTheme="majorBidi" w:cstheme="majorBidi"/>
+          <w:sz w:val="28"/>
+          <w:szCs w:val="28"/>
+        </w:rPr>
+        <w:t>dapat</w:t>
+      </w:r>
+      <w:proofErr w:type="spellEnd"/>
+      <w:r>
+        <w:rPr>
+          <w:rFonts w:asciiTheme="majorBidi" w:hAnsiTheme="majorBidi" w:cstheme="majorBidi"/>
+          <w:sz w:val="28"/>
+          <w:szCs w:val="28"/>
+        </w:rPr>
+        <w:t xml:space="preserve"> </w:t>
+      </w:r>
+      <w:proofErr w:type="spellStart"/>
+      <w:r>
+        <w:rPr>
+          <w:rFonts w:asciiTheme="majorBidi" w:hAnsiTheme="majorBidi" w:cstheme="majorBidi"/>
+          <w:sz w:val="28"/>
+          <w:szCs w:val="28"/>
+        </w:rPr>
+        <w:t>mengandalkan</w:t>
+      </w:r>
+      <w:proofErr w:type="spellEnd"/>
+      <w:r>
+        <w:rPr>
+          <w:rFonts w:asciiTheme="majorBidi" w:hAnsiTheme="majorBidi" w:cstheme="majorBidi"/>
+          <w:sz w:val="28"/>
+          <w:szCs w:val="28"/>
+        </w:rPr>
+        <w:t xml:space="preserve"> </w:t>
+      </w:r>
+      <w:proofErr w:type="spellStart"/>
+      <w:r>
+        <w:rPr>
+          <w:rFonts w:asciiTheme="majorBidi" w:hAnsiTheme="majorBidi" w:cstheme="majorBidi"/>
+          <w:sz w:val="28"/>
+          <w:szCs w:val="28"/>
+        </w:rPr>
+        <w:t>ketersediaan</w:t>
+      </w:r>
+      <w:proofErr w:type="spellEnd"/>
+      <w:r>
+        <w:rPr>
+          <w:rFonts w:asciiTheme="majorBidi" w:hAnsiTheme="majorBidi" w:cstheme="majorBidi"/>
+          <w:sz w:val="28"/>
+          <w:szCs w:val="28"/>
+        </w:rPr>
+        <w:t xml:space="preserve"> dan </w:t>
+      </w:r>
+      <w:proofErr w:type="spellStart"/>
+      <w:r>
+        <w:rPr>
+          <w:rFonts w:asciiTheme="majorBidi" w:hAnsiTheme="majorBidi" w:cstheme="majorBidi"/>
+          <w:sz w:val="28"/>
+          <w:szCs w:val="28"/>
+        </w:rPr>
+        <w:t>keandalan</w:t>
+      </w:r>
+      <w:proofErr w:type="spellEnd"/>
+      <w:r>
+        <w:rPr>
+          <w:rFonts w:asciiTheme="majorBidi" w:hAnsiTheme="majorBidi" w:cstheme="majorBidi"/>
+          <w:sz w:val="28"/>
+          <w:szCs w:val="28"/>
+        </w:rPr>
+        <w:t xml:space="preserve"> </w:t>
+      </w:r>
+      <w:proofErr w:type="spellStart"/>
+      <w:r>
+        <w:rPr>
+          <w:rFonts w:asciiTheme="majorBidi" w:hAnsiTheme="majorBidi" w:cstheme="majorBidi"/>
+          <w:sz w:val="28"/>
+          <w:szCs w:val="28"/>
+        </w:rPr>
+        <w:t>layanan</w:t>
+      </w:r>
+      <w:proofErr w:type="spellEnd"/>
+      <w:r>
+        <w:rPr>
+          <w:rFonts w:asciiTheme="majorBidi" w:hAnsiTheme="majorBidi" w:cstheme="majorBidi"/>
+          <w:sz w:val="28"/>
+          <w:szCs w:val="28"/>
+        </w:rPr>
+        <w:t xml:space="preserve"> IoT </w:t>
+      </w:r>
+      <w:proofErr w:type="spellStart"/>
+      <w:r>
+        <w:rPr>
+          <w:rFonts w:asciiTheme="majorBidi" w:hAnsiTheme="majorBidi" w:cstheme="majorBidi"/>
+          <w:sz w:val="28"/>
+          <w:szCs w:val="28"/>
+        </w:rPr>
+        <w:t>seperti</w:t>
+      </w:r>
+      <w:proofErr w:type="spellEnd"/>
+      <w:r>
+        <w:rPr>
+          <w:rFonts w:asciiTheme="majorBidi" w:hAnsiTheme="majorBidi" w:cstheme="majorBidi"/>
+          <w:sz w:val="28"/>
+          <w:szCs w:val="28"/>
+        </w:rPr>
+        <w:t xml:space="preserve"> </w:t>
+      </w:r>
+      <w:proofErr w:type="spellStart"/>
+      <w:r>
+        <w:rPr>
+          <w:rFonts w:asciiTheme="majorBidi" w:hAnsiTheme="majorBidi" w:cstheme="majorBidi"/>
+          <w:sz w:val="28"/>
+          <w:szCs w:val="28"/>
+        </w:rPr>
+        <w:t>akses</w:t>
+      </w:r>
+      <w:proofErr w:type="spellEnd"/>
+      <w:r>
+        <w:rPr>
+          <w:rFonts w:asciiTheme="majorBidi" w:hAnsiTheme="majorBidi" w:cstheme="majorBidi"/>
+          <w:sz w:val="28"/>
+          <w:szCs w:val="28"/>
+        </w:rPr>
+        <w:t xml:space="preserve"> internet </w:t>
+      </w:r>
+      <w:proofErr w:type="spellStart"/>
+      <w:r>
+        <w:rPr>
+          <w:rFonts w:asciiTheme="majorBidi" w:hAnsiTheme="majorBidi" w:cstheme="majorBidi"/>
+          <w:sz w:val="28"/>
+          <w:szCs w:val="28"/>
+        </w:rPr>
+        <w:t>nirkabel</w:t>
+      </w:r>
+      <w:proofErr w:type="spellEnd"/>
+      <w:r>
+        <w:rPr>
+          <w:rFonts w:asciiTheme="majorBidi" w:hAnsiTheme="majorBidi" w:cstheme="majorBidi"/>
+          <w:sz w:val="28"/>
+          <w:szCs w:val="28"/>
+        </w:rPr>
+        <w:t xml:space="preserve">, </w:t>
+      </w:r>
+      <w:proofErr w:type="spellStart"/>
+      <w:r>
+        <w:rPr>
+          <w:rFonts w:asciiTheme="majorBidi" w:hAnsiTheme="majorBidi" w:cstheme="majorBidi"/>
+          <w:sz w:val="28"/>
+          <w:szCs w:val="28"/>
+        </w:rPr>
+        <w:t>sistem</w:t>
+      </w:r>
+      <w:proofErr w:type="spellEnd"/>
+      <w:r>
+        <w:rPr>
+          <w:rFonts w:asciiTheme="majorBidi" w:hAnsiTheme="majorBidi" w:cstheme="majorBidi"/>
+          <w:sz w:val="28"/>
+          <w:szCs w:val="28"/>
+        </w:rPr>
+        <w:t xml:space="preserve"> </w:t>
+      </w:r>
+      <w:proofErr w:type="spellStart"/>
+      <w:r>
+        <w:rPr>
+          <w:rFonts w:asciiTheme="majorBidi" w:hAnsiTheme="majorBidi" w:cstheme="majorBidi"/>
+          <w:sz w:val="28"/>
+          <w:szCs w:val="28"/>
+        </w:rPr>
+        <w:t>pembayaran</w:t>
+      </w:r>
+      <w:proofErr w:type="spellEnd"/>
+      <w:r>
+        <w:rPr>
+          <w:rFonts w:asciiTheme="majorBidi" w:hAnsiTheme="majorBidi" w:cstheme="majorBidi"/>
+          <w:sz w:val="28"/>
+          <w:szCs w:val="28"/>
+        </w:rPr>
+        <w:t xml:space="preserve"> </w:t>
+      </w:r>
+      <w:proofErr w:type="spellStart"/>
+      <w:r>
+        <w:rPr>
+          <w:rFonts w:asciiTheme="majorBidi" w:hAnsiTheme="majorBidi" w:cstheme="majorBidi"/>
+          <w:sz w:val="28"/>
+          <w:szCs w:val="28"/>
+        </w:rPr>
+        <w:t>otomatis</w:t>
+      </w:r>
+      <w:proofErr w:type="spellEnd"/>
+      <w:r>
+        <w:rPr>
+          <w:rFonts w:asciiTheme="majorBidi" w:hAnsiTheme="majorBidi" w:cstheme="majorBidi"/>
+          <w:sz w:val="28"/>
+          <w:szCs w:val="28"/>
+        </w:rPr>
+        <w:t xml:space="preserve">, </w:t>
+      </w:r>
+      <w:proofErr w:type="spellStart"/>
+      <w:r>
+        <w:rPr>
+          <w:rFonts w:asciiTheme="majorBidi" w:hAnsiTheme="majorBidi" w:cstheme="majorBidi"/>
+          <w:sz w:val="28"/>
+          <w:szCs w:val="28"/>
+        </w:rPr>
+        <w:t>atau</w:t>
+      </w:r>
+      <w:proofErr w:type="spellEnd"/>
+      <w:r>
+        <w:rPr>
+          <w:rFonts w:asciiTheme="majorBidi" w:hAnsiTheme="majorBidi" w:cstheme="majorBidi"/>
+          <w:sz w:val="28"/>
+          <w:szCs w:val="28"/>
+        </w:rPr>
+        <w:t xml:space="preserve"> </w:t>
+      </w:r>
+      <w:proofErr w:type="spellStart"/>
+      <w:r>
+        <w:rPr>
+          <w:rFonts w:asciiTheme="majorBidi" w:hAnsiTheme="majorBidi" w:cstheme="majorBidi"/>
+          <w:sz w:val="28"/>
+          <w:szCs w:val="28"/>
+        </w:rPr>
+        <w:t>sistem</w:t>
+      </w:r>
+      <w:proofErr w:type="spellEnd"/>
+      <w:r>
+        <w:rPr>
+          <w:rFonts w:asciiTheme="majorBidi" w:hAnsiTheme="majorBidi" w:cstheme="majorBidi"/>
+          <w:sz w:val="28"/>
+          <w:szCs w:val="28"/>
+        </w:rPr>
+        <w:t xml:space="preserve"> </w:t>
+      </w:r>
+      <w:proofErr w:type="spellStart"/>
+      <w:r>
+        <w:rPr>
+          <w:rFonts w:asciiTheme="majorBidi" w:hAnsiTheme="majorBidi" w:cstheme="majorBidi"/>
+          <w:sz w:val="28"/>
+          <w:szCs w:val="28"/>
+        </w:rPr>
+        <w:t>peringatan</w:t>
+      </w:r>
+      <w:proofErr w:type="spellEnd"/>
+      <w:r>
+        <w:rPr>
+          <w:rFonts w:asciiTheme="majorBidi" w:hAnsiTheme="majorBidi" w:cstheme="majorBidi"/>
+          <w:sz w:val="28"/>
+          <w:szCs w:val="28"/>
+        </w:rPr>
+        <w:t xml:space="preserve"> </w:t>
+      </w:r>
+      <w:proofErr w:type="spellStart"/>
+      <w:r>
+        <w:rPr>
+          <w:rFonts w:asciiTheme="majorBidi" w:hAnsiTheme="majorBidi" w:cstheme="majorBidi"/>
+          <w:sz w:val="28"/>
+          <w:szCs w:val="28"/>
+        </w:rPr>
+        <w:t>kebakaran</w:t>
+      </w:r>
+      <w:proofErr w:type="spellEnd"/>
+      <w:r>
+        <w:rPr>
+          <w:rFonts w:asciiTheme="majorBidi" w:hAnsiTheme="majorBidi" w:cstheme="majorBidi"/>
+          <w:sz w:val="28"/>
+          <w:szCs w:val="28"/>
+        </w:rPr>
+        <w:t xml:space="preserve"> yang </w:t>
+      </w:r>
+      <w:proofErr w:type="spellStart"/>
+      <w:r>
+        <w:rPr>
+          <w:rFonts w:asciiTheme="majorBidi" w:hAnsiTheme="majorBidi" w:cstheme="majorBidi"/>
+          <w:sz w:val="28"/>
+          <w:szCs w:val="28"/>
+        </w:rPr>
+        <w:t>terhubung</w:t>
+      </w:r>
+      <w:proofErr w:type="spellEnd"/>
+      <w:r>
+        <w:rPr>
+          <w:rFonts w:asciiTheme="majorBidi" w:hAnsiTheme="majorBidi" w:cstheme="majorBidi"/>
+          <w:sz w:val="28"/>
+          <w:szCs w:val="28"/>
+        </w:rPr>
+        <w:t xml:space="preserve"> </w:t>
+      </w:r>
+      <w:proofErr w:type="spellStart"/>
+      <w:r>
+        <w:rPr>
+          <w:rFonts w:asciiTheme="majorBidi" w:hAnsiTheme="majorBidi" w:cstheme="majorBidi"/>
+          <w:sz w:val="28"/>
+          <w:szCs w:val="28"/>
+        </w:rPr>
+        <w:t>dengan</w:t>
+      </w:r>
+      <w:proofErr w:type="spellEnd"/>
+      <w:r>
+        <w:rPr>
+          <w:rFonts w:asciiTheme="majorBidi" w:hAnsiTheme="majorBidi" w:cstheme="majorBidi"/>
+          <w:sz w:val="28"/>
+          <w:szCs w:val="28"/>
+        </w:rPr>
+        <w:t xml:space="preserve"> </w:t>
+      </w:r>
+      <w:proofErr w:type="spellStart"/>
+      <w:r>
+        <w:rPr>
+          <w:rFonts w:asciiTheme="majorBidi" w:hAnsiTheme="majorBidi" w:cstheme="majorBidi"/>
+          <w:sz w:val="28"/>
+          <w:szCs w:val="28"/>
+        </w:rPr>
+        <w:t>perangkat</w:t>
+      </w:r>
+      <w:proofErr w:type="spellEnd"/>
+      <w:r>
+        <w:rPr>
+          <w:rFonts w:asciiTheme="majorBidi" w:hAnsiTheme="majorBidi" w:cstheme="majorBidi"/>
+          <w:sz w:val="28"/>
+          <w:szCs w:val="28"/>
+        </w:rPr>
+        <w:t xml:space="preserve"> IoT.</w:t>
+      </w:r>
+    </w:p>
+    <w:p>
+      <w:pPr>
+        <w:rPr>
+          <w:rFonts w:asciiTheme="majorBidi" w:hAnsiTheme="majorBidi" w:cstheme="majorBidi"/>
+          <w:sz w:val="28"/>
+          <w:szCs w:val="28"/>
+        </w:rPr>
+      </w:pPr>
+      <w:proofErr w:type="spellStart"/>
+      <w:r>
+        <w:rPr>
+          <w:rFonts w:asciiTheme="majorBidi" w:hAnsiTheme="majorBidi" w:cstheme="majorBidi"/>
+          <w:b/>
+          <w:bCs/>
+          <w:sz w:val="28"/>
+          <w:szCs w:val="28"/>
+        </w:rPr>
+        <w:t>Pengalaman</w:t>
+      </w:r>
+      <w:proofErr w:type="spellEnd"/>
+      <w:r>
+        <w:rPr>
+          <w:rFonts w:asciiTheme="majorBidi" w:hAnsiTheme="majorBidi" w:cstheme="majorBidi"/>
+          <w:b/>
+          <w:bCs/>
+          <w:sz w:val="28"/>
+          <w:szCs w:val="28"/>
+        </w:rPr>
+        <w:t xml:space="preserve"> </w:t>
+      </w:r>
+      <w:proofErr w:type="spellStart"/>
+      <w:r>
+        <w:rPr>
+          <w:rFonts w:asciiTheme="majorBidi" w:hAnsiTheme="majorBidi" w:cstheme="majorBidi"/>
+          <w:b/>
+          <w:bCs/>
+          <w:sz w:val="28"/>
+          <w:szCs w:val="28"/>
+        </w:rPr>
+        <w:t>Pengguna</w:t>
+      </w:r>
+      <w:proofErr w:type="spellEnd"/>
+      <w:r>
+        <w:rPr>
+          <w:rFonts w:asciiTheme="majorBidi" w:hAnsiTheme="majorBidi" w:cstheme="majorBidi"/>
+          <w:b/>
+          <w:bCs/>
+          <w:sz w:val="28"/>
+          <w:szCs w:val="28"/>
+        </w:rPr>
+        <w:t xml:space="preserve"> yang Aman</w:t>
+      </w:r>
+      <w:r>
+        <w:rPr>
+          <w:rFonts w:asciiTheme="majorBidi" w:hAnsiTheme="majorBidi" w:cstheme="majorBidi"/>
+          <w:sz w:val="28"/>
+          <w:szCs w:val="28"/>
+        </w:rPr>
+        <w:t xml:space="preserve">: </w:t>
+      </w:r>
+      <w:proofErr w:type="spellStart"/>
+      <w:r>
+        <w:rPr>
+          <w:rFonts w:asciiTheme="majorBidi" w:hAnsiTheme="majorBidi" w:cstheme="majorBidi"/>
+          <w:sz w:val="28"/>
+          <w:szCs w:val="28"/>
+        </w:rPr>
+        <w:t>Dengan</w:t>
+      </w:r>
+      <w:proofErr w:type="spellEnd"/>
+      <w:r>
+        <w:rPr>
+          <w:rFonts w:asciiTheme="majorBidi" w:hAnsiTheme="majorBidi" w:cstheme="majorBidi"/>
+          <w:sz w:val="28"/>
+          <w:szCs w:val="28"/>
+        </w:rPr>
+        <w:t xml:space="preserve"> </w:t>
+      </w:r>
+      <w:proofErr w:type="spellStart"/>
+      <w:r>
+        <w:rPr>
+          <w:rFonts w:asciiTheme="majorBidi" w:hAnsiTheme="majorBidi" w:cstheme="majorBidi"/>
+          <w:sz w:val="28"/>
+          <w:szCs w:val="28"/>
+        </w:rPr>
+        <w:t>keamanan</w:t>
+      </w:r>
+      <w:proofErr w:type="spellEnd"/>
+      <w:r>
+        <w:rPr>
+          <w:rFonts w:asciiTheme="majorBidi" w:hAnsiTheme="majorBidi" w:cstheme="majorBidi"/>
+          <w:sz w:val="28"/>
+          <w:szCs w:val="28"/>
+        </w:rPr>
+        <w:t xml:space="preserve"> yang </w:t>
+      </w:r>
+      <w:proofErr w:type="spellStart"/>
+      <w:r>
+        <w:rPr>
+          <w:rFonts w:asciiTheme="majorBidi" w:hAnsiTheme="majorBidi" w:cstheme="majorBidi"/>
+          <w:sz w:val="28"/>
+          <w:szCs w:val="28"/>
+        </w:rPr>
+        <w:t>terintegrasi</w:t>
+      </w:r>
+      <w:proofErr w:type="spellEnd"/>
+      <w:r>
+        <w:rPr>
+          <w:rFonts w:asciiTheme="majorBidi" w:hAnsiTheme="majorBidi" w:cstheme="majorBidi"/>
+          <w:sz w:val="28"/>
+          <w:szCs w:val="28"/>
+        </w:rPr>
+        <w:t xml:space="preserve">, </w:t>
+      </w:r>
+      <w:proofErr w:type="spellStart"/>
+      <w:r>
+        <w:rPr>
+          <w:rFonts w:asciiTheme="majorBidi" w:hAnsiTheme="majorBidi" w:cstheme="majorBidi"/>
+          <w:sz w:val="28"/>
+          <w:szCs w:val="28"/>
+        </w:rPr>
+        <w:t>pengalaman</w:t>
+      </w:r>
+      <w:proofErr w:type="spellEnd"/>
+      <w:r>
+        <w:rPr>
+          <w:rFonts w:asciiTheme="majorBidi" w:hAnsiTheme="majorBidi" w:cstheme="majorBidi"/>
+          <w:sz w:val="28"/>
+          <w:szCs w:val="28"/>
+        </w:rPr>
+        <w:t xml:space="preserve"> </w:t>
+      </w:r>
+      <w:proofErr w:type="spellStart"/>
+      <w:r>
+        <w:rPr>
+          <w:rFonts w:asciiTheme="majorBidi" w:hAnsiTheme="majorBidi" w:cstheme="majorBidi"/>
+          <w:sz w:val="28"/>
+          <w:szCs w:val="28"/>
+        </w:rPr>
+        <w:t>pengguna</w:t>
+      </w:r>
+      <w:proofErr w:type="spellEnd"/>
+      <w:r>
+        <w:rPr>
+          <w:rFonts w:asciiTheme="majorBidi" w:hAnsiTheme="majorBidi" w:cstheme="majorBidi"/>
+          <w:sz w:val="28"/>
+          <w:szCs w:val="28"/>
+        </w:rPr>
+        <w:t xml:space="preserve"> </w:t>
+      </w:r>
+      <w:proofErr w:type="spellStart"/>
+      <w:r>
+        <w:rPr>
+          <w:rFonts w:asciiTheme="majorBidi" w:hAnsiTheme="majorBidi" w:cstheme="majorBidi"/>
+          <w:sz w:val="28"/>
+          <w:szCs w:val="28"/>
+        </w:rPr>
+        <w:t>dengan</w:t>
+      </w:r>
+      <w:proofErr w:type="spellEnd"/>
+      <w:r>
+        <w:rPr>
+          <w:rFonts w:asciiTheme="majorBidi" w:hAnsiTheme="majorBidi" w:cstheme="majorBidi"/>
+          <w:sz w:val="28"/>
+          <w:szCs w:val="28"/>
+        </w:rPr>
+        <w:t xml:space="preserve"> </w:t>
+      </w:r>
+      <w:proofErr w:type="spellStart"/>
+      <w:r>
+        <w:rPr>
+          <w:rFonts w:asciiTheme="majorBidi" w:hAnsiTheme="majorBidi" w:cstheme="majorBidi"/>
+          <w:sz w:val="28"/>
+          <w:szCs w:val="28"/>
+        </w:rPr>
+        <w:t>perangkat</w:t>
+      </w:r>
+      <w:proofErr w:type="spellEnd"/>
+      <w:r>
+        <w:rPr>
+          <w:rFonts w:asciiTheme="majorBidi" w:hAnsiTheme="majorBidi" w:cstheme="majorBidi"/>
+          <w:sz w:val="28"/>
+          <w:szCs w:val="28"/>
+        </w:rPr>
+        <w:t xml:space="preserve"> IoT di </w:t>
+      </w:r>
+      <w:proofErr w:type="spellStart"/>
+      <w:r>
+        <w:rPr>
+          <w:rFonts w:asciiTheme="majorBidi" w:hAnsiTheme="majorBidi" w:cstheme="majorBidi"/>
+          <w:sz w:val="28"/>
+          <w:szCs w:val="28"/>
+        </w:rPr>
+        <w:t>kampus</w:t>
+      </w:r>
+      <w:proofErr w:type="spellEnd"/>
+      <w:r>
+        <w:rPr>
+          <w:rFonts w:asciiTheme="majorBidi" w:hAnsiTheme="majorBidi" w:cstheme="majorBidi"/>
+          <w:sz w:val="28"/>
+          <w:szCs w:val="28"/>
+        </w:rPr>
+        <w:t xml:space="preserve"> </w:t>
+      </w:r>
+      <w:proofErr w:type="spellStart"/>
+      <w:r>
+        <w:rPr>
+          <w:rFonts w:asciiTheme="majorBidi" w:hAnsiTheme="majorBidi" w:cstheme="majorBidi"/>
+          <w:sz w:val="28"/>
+          <w:szCs w:val="28"/>
+        </w:rPr>
+        <w:t>dapat</w:t>
+      </w:r>
+      <w:proofErr w:type="spellEnd"/>
+      <w:r>
+        <w:rPr>
+          <w:rFonts w:asciiTheme="majorBidi" w:hAnsiTheme="majorBidi" w:cstheme="majorBidi"/>
+          <w:sz w:val="28"/>
+          <w:szCs w:val="28"/>
+        </w:rPr>
+        <w:t xml:space="preserve"> </w:t>
+      </w:r>
+      <w:proofErr w:type="spellStart"/>
+      <w:r>
+        <w:rPr>
+          <w:rFonts w:asciiTheme="majorBidi" w:hAnsiTheme="majorBidi" w:cstheme="majorBidi"/>
+          <w:sz w:val="28"/>
+          <w:szCs w:val="28"/>
+        </w:rPr>
+        <w:t>menjadi</w:t>
+      </w:r>
+      <w:proofErr w:type="spellEnd"/>
+      <w:r>
+        <w:rPr>
+          <w:rFonts w:asciiTheme="majorBidi" w:hAnsiTheme="majorBidi" w:cstheme="majorBidi"/>
+          <w:sz w:val="28"/>
+          <w:szCs w:val="28"/>
+        </w:rPr>
+        <w:t xml:space="preserve"> </w:t>
+      </w:r>
+      <w:proofErr w:type="spellStart"/>
+      <w:r>
+        <w:rPr>
+          <w:rFonts w:asciiTheme="majorBidi" w:hAnsiTheme="majorBidi" w:cstheme="majorBidi"/>
+          <w:sz w:val="28"/>
+          <w:szCs w:val="28"/>
+        </w:rPr>
+        <w:t>lebih</w:t>
+      </w:r>
+      <w:proofErr w:type="spellEnd"/>
+      <w:r>
+        <w:rPr>
+          <w:rFonts w:asciiTheme="majorBidi" w:hAnsiTheme="majorBidi" w:cstheme="majorBidi"/>
+          <w:sz w:val="28"/>
+          <w:szCs w:val="28"/>
+        </w:rPr>
+        <w:t xml:space="preserve"> </w:t>
+      </w:r>
+      <w:proofErr w:type="spellStart"/>
+      <w:r>
+        <w:rPr>
+          <w:rFonts w:asciiTheme="majorBidi" w:hAnsiTheme="majorBidi" w:cstheme="majorBidi"/>
+          <w:sz w:val="28"/>
+          <w:szCs w:val="28"/>
+        </w:rPr>
+        <w:t>lancar</w:t>
+      </w:r>
+      <w:proofErr w:type="spellEnd"/>
+      <w:r>
+        <w:rPr>
+          <w:rFonts w:asciiTheme="majorBidi" w:hAnsiTheme="majorBidi" w:cstheme="majorBidi"/>
+          <w:sz w:val="28"/>
+          <w:szCs w:val="28"/>
+        </w:rPr>
+        <w:t xml:space="preserve"> dan </w:t>
+      </w:r>
+      <w:proofErr w:type="spellStart"/>
+      <w:r>
+        <w:rPr>
+          <w:rFonts w:asciiTheme="majorBidi" w:hAnsiTheme="majorBidi" w:cstheme="majorBidi"/>
+          <w:sz w:val="28"/>
+          <w:szCs w:val="28"/>
+        </w:rPr>
+        <w:t>aman</w:t>
+      </w:r>
+      <w:proofErr w:type="spellEnd"/>
+      <w:r>
+        <w:rPr>
+          <w:rFonts w:asciiTheme="majorBidi" w:hAnsiTheme="majorBidi" w:cstheme="majorBidi"/>
+          <w:sz w:val="28"/>
+          <w:szCs w:val="28"/>
+        </w:rPr>
+        <w:t xml:space="preserve">. </w:t>
+      </w:r>
+      <w:proofErr w:type="spellStart"/>
+      <w:r>
+        <w:rPr>
+          <w:rFonts w:asciiTheme="majorBidi" w:hAnsiTheme="majorBidi" w:cstheme="majorBidi"/>
+          <w:sz w:val="28"/>
+          <w:szCs w:val="28"/>
+        </w:rPr>
+        <w:t>Mereka</w:t>
+      </w:r>
+      <w:proofErr w:type="spellEnd"/>
+      <w:r>
+        <w:rPr>
+          <w:rFonts w:asciiTheme="majorBidi" w:hAnsiTheme="majorBidi" w:cstheme="majorBidi"/>
+          <w:sz w:val="28"/>
+          <w:szCs w:val="28"/>
+        </w:rPr>
+        <w:t xml:space="preserve"> </w:t>
+      </w:r>
+      <w:proofErr w:type="spellStart"/>
+      <w:r>
+        <w:rPr>
+          <w:rFonts w:asciiTheme="majorBidi" w:hAnsiTheme="majorBidi" w:cstheme="majorBidi"/>
+          <w:sz w:val="28"/>
+          <w:szCs w:val="28"/>
+        </w:rPr>
+        <w:t>tidak</w:t>
+      </w:r>
+      <w:proofErr w:type="spellEnd"/>
+      <w:r>
+        <w:rPr>
+          <w:rFonts w:asciiTheme="majorBidi" w:hAnsiTheme="majorBidi" w:cstheme="majorBidi"/>
+          <w:sz w:val="28"/>
+          <w:szCs w:val="28"/>
+        </w:rPr>
+        <w:t xml:space="preserve"> </w:t>
+      </w:r>
+      <w:proofErr w:type="spellStart"/>
+      <w:r>
+        <w:rPr>
+          <w:rFonts w:asciiTheme="majorBidi" w:hAnsiTheme="majorBidi" w:cstheme="majorBidi"/>
+          <w:sz w:val="28"/>
+          <w:szCs w:val="28"/>
+        </w:rPr>
+        <w:t>perlu</w:t>
+      </w:r>
+      <w:proofErr w:type="spellEnd"/>
+      <w:r>
+        <w:rPr>
+          <w:rFonts w:asciiTheme="majorBidi" w:hAnsiTheme="majorBidi" w:cstheme="majorBidi"/>
+          <w:sz w:val="28"/>
+          <w:szCs w:val="28"/>
+        </w:rPr>
+        <w:t xml:space="preserve"> </w:t>
+      </w:r>
+      <w:proofErr w:type="spellStart"/>
+      <w:r>
+        <w:rPr>
+          <w:rFonts w:asciiTheme="majorBidi" w:hAnsiTheme="majorBidi" w:cstheme="majorBidi"/>
+          <w:sz w:val="28"/>
+          <w:szCs w:val="28"/>
+        </w:rPr>
+        <w:t>khawatir</w:t>
+      </w:r>
+      <w:proofErr w:type="spellEnd"/>
+      <w:r>
+        <w:rPr>
+          <w:rFonts w:asciiTheme="majorBidi" w:hAnsiTheme="majorBidi" w:cstheme="majorBidi"/>
+          <w:sz w:val="28"/>
+          <w:szCs w:val="28"/>
+        </w:rPr>
+        <w:t xml:space="preserve"> </w:t>
+      </w:r>
+      <w:proofErr w:type="spellStart"/>
+      <w:r>
+        <w:rPr>
+          <w:rFonts w:asciiTheme="majorBidi" w:hAnsiTheme="majorBidi" w:cstheme="majorBidi"/>
+          <w:sz w:val="28"/>
+          <w:szCs w:val="28"/>
+        </w:rPr>
+        <w:t>tentang</w:t>
+      </w:r>
+      <w:proofErr w:type="spellEnd"/>
+      <w:r>
+        <w:rPr>
+          <w:rFonts w:asciiTheme="majorBidi" w:hAnsiTheme="majorBidi" w:cstheme="majorBidi"/>
+          <w:sz w:val="28"/>
+          <w:szCs w:val="28"/>
+        </w:rPr>
+        <w:t xml:space="preserve"> </w:t>
+      </w:r>
+      <w:proofErr w:type="spellStart"/>
+      <w:r>
+        <w:rPr>
+          <w:rFonts w:asciiTheme="majorBidi" w:hAnsiTheme="majorBidi" w:cstheme="majorBidi"/>
+          <w:sz w:val="28"/>
+          <w:szCs w:val="28"/>
+        </w:rPr>
+        <w:t>risiko</w:t>
+      </w:r>
+      <w:proofErr w:type="spellEnd"/>
+      <w:r>
+        <w:rPr>
+          <w:rFonts w:asciiTheme="majorBidi" w:hAnsiTheme="majorBidi" w:cstheme="majorBidi"/>
+          <w:sz w:val="28"/>
+          <w:szCs w:val="28"/>
+        </w:rPr>
+        <w:t xml:space="preserve"> </w:t>
+      </w:r>
+      <w:proofErr w:type="spellStart"/>
+      <w:r>
+        <w:rPr>
+          <w:rFonts w:asciiTheme="majorBidi" w:hAnsiTheme="majorBidi" w:cstheme="majorBidi"/>
+          <w:sz w:val="28"/>
+          <w:szCs w:val="28"/>
+        </w:rPr>
+        <w:t>keamanan</w:t>
+      </w:r>
+      <w:proofErr w:type="spellEnd"/>
+      <w:r>
+        <w:rPr>
+          <w:rFonts w:asciiTheme="majorBidi" w:hAnsiTheme="majorBidi" w:cstheme="majorBidi"/>
+          <w:sz w:val="28"/>
+          <w:szCs w:val="28"/>
+        </w:rPr>
+        <w:t xml:space="preserve"> yang </w:t>
+      </w:r>
+      <w:proofErr w:type="spellStart"/>
+      <w:r>
+        <w:rPr>
+          <w:rFonts w:asciiTheme="majorBidi" w:hAnsiTheme="majorBidi" w:cstheme="majorBidi"/>
+          <w:sz w:val="28"/>
+          <w:szCs w:val="28"/>
+        </w:rPr>
+        <w:t>mungkin</w:t>
+      </w:r>
+      <w:proofErr w:type="spellEnd"/>
+      <w:r>
+        <w:rPr>
+          <w:rFonts w:asciiTheme="majorBidi" w:hAnsiTheme="majorBidi" w:cstheme="majorBidi"/>
+          <w:sz w:val="28"/>
+          <w:szCs w:val="28"/>
+        </w:rPr>
+        <w:t xml:space="preserve"> </w:t>
+      </w:r>
+      <w:proofErr w:type="spellStart"/>
+      <w:r>
+        <w:rPr>
+          <w:rFonts w:asciiTheme="majorBidi" w:hAnsiTheme="majorBidi" w:cstheme="majorBidi"/>
+          <w:sz w:val="28"/>
+          <w:szCs w:val="28"/>
+        </w:rPr>
+        <w:t>terjadi</w:t>
+      </w:r>
+      <w:proofErr w:type="spellEnd"/>
+      <w:r>
+        <w:rPr>
+          <w:rFonts w:asciiTheme="majorBidi" w:hAnsiTheme="majorBidi" w:cstheme="majorBidi"/>
+          <w:sz w:val="28"/>
+          <w:szCs w:val="28"/>
+        </w:rPr>
+        <w:t xml:space="preserve"> </w:t>
+      </w:r>
+      <w:proofErr w:type="spellStart"/>
+      <w:r>
+        <w:rPr>
+          <w:rFonts w:asciiTheme="majorBidi" w:hAnsiTheme="majorBidi" w:cstheme="majorBidi"/>
+          <w:sz w:val="28"/>
+          <w:szCs w:val="28"/>
+        </w:rPr>
+        <w:t>selama</w:t>
+      </w:r>
+      <w:proofErr w:type="spellEnd"/>
+      <w:r>
+        <w:rPr>
+          <w:rFonts w:asciiTheme="majorBidi" w:hAnsiTheme="majorBidi" w:cstheme="majorBidi"/>
+          <w:sz w:val="28"/>
+          <w:szCs w:val="28"/>
+        </w:rPr>
+        <w:t xml:space="preserve"> </w:t>
+      </w:r>
+      <w:proofErr w:type="spellStart"/>
+      <w:r>
+        <w:rPr>
+          <w:rFonts w:asciiTheme="majorBidi" w:hAnsiTheme="majorBidi" w:cstheme="majorBidi"/>
+          <w:sz w:val="28"/>
+          <w:szCs w:val="28"/>
+        </w:rPr>
+        <w:t>penggunaan</w:t>
+      </w:r>
+      <w:proofErr w:type="spellEnd"/>
+      <w:r>
+        <w:rPr>
+          <w:rFonts w:asciiTheme="majorBidi" w:hAnsiTheme="majorBidi" w:cstheme="majorBidi"/>
+          <w:sz w:val="28"/>
+          <w:szCs w:val="28"/>
+        </w:rPr>
+        <w:t xml:space="preserve"> </w:t>
+      </w:r>
+      <w:proofErr w:type="spellStart"/>
+      <w:r>
+        <w:rPr>
+          <w:rFonts w:asciiTheme="majorBidi" w:hAnsiTheme="majorBidi" w:cstheme="majorBidi"/>
+          <w:sz w:val="28"/>
+          <w:szCs w:val="28"/>
+        </w:rPr>
+        <w:t>perangkat</w:t>
+      </w:r>
+      <w:proofErr w:type="spellEnd"/>
+      <w:r>
+        <w:rPr>
+          <w:rFonts w:asciiTheme="majorBidi" w:hAnsiTheme="majorBidi" w:cstheme="majorBidi"/>
+          <w:sz w:val="28"/>
+          <w:szCs w:val="28"/>
+        </w:rPr>
+        <w:t>.</w:t>
+      </w:r>
+    </w:p>
+    <w:p>
+      <w:pPr>
+        <w:pStyle w:val="ListParagraph"/>
+        <w:rPr>
+          <w:rFonts w:asciiTheme="majorBidi" w:hAnsiTheme="majorBidi" w:cstheme="majorBidi"/>
+          <w:sz w:val="28"/>
+          <w:szCs w:val="28"/>
+        </w:rPr>
+      </w:pPr>
     </w:p>
     <w:sectPr>
       <w:pgSz w:w="11906" w:h="16838"/>
@@ -3677,6 +6030,119 @@
     </w:lvl>
   </w:abstractNum>
   <w:abstractNum w:abstractNumId="2" w15:restartNumberingAfterBreak="0">
+    <w:nsid w:val="1B7E619F"/>
+    <w:multiLevelType w:val="multilevel"/>
+    <w:tmpl w:val="CBDEA886"/>
+    <w:lvl w:ilvl="0">
+      <w:start w:val="1"/>
+      <w:numFmt w:val="decimal"/>
+      <w:lvlText w:val="%1."/>
+      <w:lvlJc w:val="left"/>
+      <w:pPr>
+        <w:tabs>
+          <w:tab w:val="num" w:pos="720"/>
+        </w:tabs>
+        <w:ind w:left="720" w:hanging="360"/>
+      </w:pPr>
+    </w:lvl>
+    <w:lvl w:ilvl="1" w:tentative="1">
+      <w:start w:val="1"/>
+      <w:numFmt w:val="decimal"/>
+      <w:lvlText w:val="%2."/>
+      <w:lvlJc w:val="left"/>
+      <w:pPr>
+        <w:tabs>
+          <w:tab w:val="num" w:pos="1440"/>
+        </w:tabs>
+        <w:ind w:left="1440" w:hanging="360"/>
+      </w:pPr>
+    </w:lvl>
+    <w:lvl w:ilvl="2" w:tentative="1">
+      <w:start w:val="1"/>
+      <w:numFmt w:val="decimal"/>
+      <w:lvlText w:val="%3."/>
+      <w:lvlJc w:val="left"/>
+      <w:pPr>
+        <w:tabs>
+          <w:tab w:val="num" w:pos="2160"/>
+        </w:tabs>
+        <w:ind w:left="2160" w:hanging="360"/>
+      </w:pPr>
+    </w:lvl>
+    <w:lvl w:ilvl="3" w:tentative="1">
+      <w:start w:val="1"/>
+      <w:numFmt w:val="decimal"/>
+      <w:lvlText w:val="%4."/>
+      <w:lvlJc w:val="left"/>
+      <w:pPr>
+        <w:tabs>
+          <w:tab w:val="num" w:pos="2880"/>
+        </w:tabs>
+        <w:ind w:left="2880" w:hanging="360"/>
+      </w:pPr>
+    </w:lvl>
+    <w:lvl w:ilvl="4" w:tentative="1">
+      <w:start w:val="1"/>
+      <w:numFmt w:val="decimal"/>
+      <w:lvlText w:val="%5."/>
+      <w:lvlJc w:val="left"/>
+      <w:pPr>
+        <w:tabs>
+          <w:tab w:val="num" w:pos="3600"/>
+        </w:tabs>
+        <w:ind w:left="3600" w:hanging="360"/>
+      </w:pPr>
+    </w:lvl>
+    <w:lvl w:ilvl="5" w:tentative="1">
+      <w:start w:val="1"/>
+      <w:numFmt w:val="decimal"/>
+      <w:lvlText w:val="%6."/>
+      <w:lvlJc w:val="left"/>
+      <w:pPr>
+        <w:tabs>
+          <w:tab w:val="num" w:pos="4320"/>
+        </w:tabs>
+        <w:ind w:left="4320" w:hanging="360"/>
+      </w:pPr>
+    </w:lvl>
+    <w:lvl w:ilvl="6" w:tentative="1">
+      <w:start w:val="1"/>
+      <w:numFmt w:val="decimal"/>
+      <w:lvlText w:val="%7."/>
+      <w:lvlJc w:val="left"/>
+      <w:pPr>
+        <w:tabs>
+          <w:tab w:val="num" w:pos="5040"/>
+        </w:tabs>
+        <w:ind w:left="5040" w:hanging="360"/>
+      </w:pPr>
+    </w:lvl>
+    <w:lvl w:ilvl="7" w:tentative="1">
+      <w:start w:val="1"/>
+      <w:numFmt w:val="decimal"/>
+      <w:lvlText w:val="%8."/>
+      <w:lvlJc w:val="left"/>
+      <w:pPr>
+        <w:tabs>
+          <w:tab w:val="num" w:pos="5760"/>
+        </w:tabs>
+        <w:ind w:left="5760" w:hanging="360"/>
+      </w:pPr>
+    </w:lvl>
+    <w:lvl w:ilvl="8" w:tentative="1">
+      <w:start w:val="1"/>
+      <w:numFmt w:val="decimal"/>
+      <w:lvlText w:val="%9."/>
+      <w:lvlJc w:val="left"/>
+      <w:pPr>
+        <w:tabs>
+          <w:tab w:val="num" w:pos="6480"/>
+        </w:tabs>
+        <w:ind w:left="6480" w:hanging="360"/>
+      </w:pPr>
+    </w:lvl>
+  </w:abstractNum>
+  <w:abstractNum w:abstractNumId="3" w15:restartNumberingAfterBreak="0">
     <w:nsid w:val="21920DEA"/>
     <w:multiLevelType w:val="hybridMultilevel"/>
     <w:tmpl w:val="E714A144"/>
@@ -3816,7 +6282,7 @@
       </w:rPr>
     </w:lvl>
   </w:abstractNum>
-  <w:abstractNum w:abstractNumId="3" w15:restartNumberingAfterBreak="0">
+  <w:abstractNum w:abstractNumId="4" w15:restartNumberingAfterBreak="0">
     <w:nsid w:val="37AD1F92"/>
     <w:multiLevelType w:val="hybridMultilevel"/>
     <w:tmpl w:val="55C03816"/>
@@ -3905,7 +6371,7 @@
       </w:pPr>
     </w:lvl>
   </w:abstractNum>
-  <w:abstractNum w:abstractNumId="4" w15:restartNumberingAfterBreak="0">
+  <w:abstractNum w:abstractNumId="5" w15:restartNumberingAfterBreak="0">
     <w:nsid w:val="475C5D0A"/>
     <w:multiLevelType w:val="hybridMultilevel"/>
     <w:tmpl w:val="7C22A588"/>
@@ -3996,7 +6462,7 @@
       </w:pPr>
     </w:lvl>
   </w:abstractNum>
-  <w:abstractNum w:abstractNumId="5" w15:restartNumberingAfterBreak="0">
+  <w:abstractNum w:abstractNumId="6" w15:restartNumberingAfterBreak="0">
     <w:nsid w:val="563F7C77"/>
     <w:multiLevelType w:val="hybridMultilevel"/>
     <w:tmpl w:val="14F6A632"/>
@@ -4085,7 +6551,7 @@
       </w:pPr>
     </w:lvl>
   </w:abstractNum>
-  <w:abstractNum w:abstractNumId="6" w15:restartNumberingAfterBreak="0">
+  <w:abstractNum w:abstractNumId="7" w15:restartNumberingAfterBreak="0">
     <w:nsid w:val="5D706317"/>
     <w:multiLevelType w:val="hybridMultilevel"/>
     <w:tmpl w:val="459AA1C8"/>
@@ -4176,13 +6642,13 @@
     </w:lvl>
   </w:abstractNum>
   <w:num w:numId="1" w16cid:durableId="1762411057">
-    <w:abstractNumId w:val="5"/>
+    <w:abstractNumId w:val="6"/>
   </w:num>
   <w:num w:numId="2" w16cid:durableId="1591623760">
-    <w:abstractNumId w:val="3"/>
+    <w:abstractNumId w:val="4"/>
   </w:num>
   <w:num w:numId="3" w16cid:durableId="1528761879">
-    <w:abstractNumId w:val="4"/>
+    <w:abstractNumId w:val="5"/>
   </w:num>
   <w:num w:numId="4" w16cid:durableId="296836747">
     <w:abstractNumId w:val="1"/>
@@ -4191,10 +6657,13 @@
     <w:abstractNumId w:val="0"/>
   </w:num>
   <w:num w:numId="6" w16cid:durableId="1988895960">
-    <w:abstractNumId w:val="2"/>
+    <w:abstractNumId w:val="3"/>
   </w:num>
   <w:num w:numId="7" w16cid:durableId="532570413">
-    <w:abstractNumId w:val="6"/>
+    <w:abstractNumId w:val="7"/>
+  </w:num>
+  <w:num w:numId="8" w16cid:durableId="1441948978">
+    <w:abstractNumId w:val="2"/>
   </w:num>
 </w:numbering>
 </file>
@@ -4604,6 +7073,7 @@
   <w:style w:type="character" w:default="1" w:styleId="DefaultParagraphFont">
     <w:name w:val="Default Paragraph Font"/>
     <w:uiPriority w:val="1"/>
+    <w:semiHidden/>
     <w:unhideWhenUsed/>
   </w:style>
   <w:style w:type="table" w:default="1" w:styleId="TableNormal">
@@ -4637,6 +7107,36 @@
       <w:ind w:left="720"/>
       <w:contextualSpacing/>
     </w:pPr>
+  </w:style>
+  <w:style w:type="paragraph" w:styleId="NormalWeb">
+    <w:name w:val="Normal (Web)"/>
+    <w:basedOn w:val="Normal"/>
+    <w:uiPriority w:val="99"/>
+    <w:semiHidden/>
+    <w:unhideWhenUsed/>
+    <w:rsid w:val="00310230"/>
+    <w:pPr>
+      <w:spacing w:before="100" w:beforeAutospacing="1" w:after="100" w:afterAutospacing="1" w:line="240" w:lineRule="auto"/>
+    </w:pPr>
+    <w:rPr>
+      <w:rFonts w:ascii="Times New Roman" w:eastAsia="Times New Roman" w:hAnsi="Times New Roman" w:cs="Times New Roman"/>
+      <w:kern w:val="0"/>
+      <w:sz w:val="24"/>
+      <w:szCs w:val="24"/>
+      <w:lang w:eastAsia="en-ID"/>
+      <w14:ligatures w14:val="none"/>
+    </w:rPr>
+  </w:style>
+  <w:style w:type="character" w:styleId="Strong">
+    <w:name w:val="Strong"/>
+    <w:basedOn w:val="DefaultParagraphFont"/>
+    <w:uiPriority w:val="22"/>
+    <w:qFormat/>
+    <w:rsid w:val="00310230"/>
+    <w:rPr>
+      <w:b/>
+      <w:bCs/>
+    </w:rPr>
   </w:style>
 </w:styles>
 </file>

</xml_diff>